<commit_message>
Generación de FM18s satisfactoria. Modificado modelo de fct para obtener las visitas iniciales, de seguimiento y otras para la generación del fm18
</commit_message>
<xml_diff>
--- a/office_templates/fm18.docx
+++ b/office_templates/fm18.docx
@@ -11,13 +11,13 @@
           <w:sz w:val="24"/>
           <w:szCs w:val="22"/>
           <w:rFonts w:ascii="Arial" w:hAnsi="Arial" w:eastAsia="Batang;바탕" w:cs="Arial"/>
-          <w:color w:val="auto"/>
+          <w:color w:val="00000A"/>
           <w:lang w:val="es-ES" w:eastAsia="zh-CN" w:bidi="ar-SA"/>
         </w:rPr>
       </w:pPr>
       <w:r>
         <w:rPr/>
-        <w:t>{#fm18s}</w:t>
+        <w:t>{#certs}</w:t>
       </w:r>
       <w:r/>
     </w:p>
@@ -35,10 +35,10 @@
         </w:tblCellMar>
       </w:tblPr>
       <w:tblGrid>
-        <w:gridCol w:w="2073"/>
+        <w:gridCol w:w="2071"/>
         <w:gridCol w:w="5227"/>
-        <w:gridCol w:w="850"/>
-        <w:gridCol w:w="1067"/>
+        <w:gridCol w:w="847"/>
+        <w:gridCol w:w="1071"/>
       </w:tblGrid>
       <w:tr>
         <w:trPr>
@@ -46,7 +46,7 @@
         </w:trPr>
         <w:tc>
           <w:tcPr>
-            <w:tcW w:w="2073" w:type="dxa"/>
+            <w:tcW w:w="2071" w:type="dxa"/>
             <w:tcBorders/>
             <w:shd w:fill="auto" w:val="clear"/>
             <w:vAlign w:val="center"/>
@@ -54,19 +54,22 @@
           <w:p>
             <w:pPr>
               <w:pStyle w:val="Normal"/>
-              <w:snapToGrid w:val="false"/>
               <w:rPr>
                 <w:sz w:val="18"/>
                 <w:sz w:val="18"/>
                 <w:szCs w:val="22"/>
                 <w:rFonts w:ascii="Arial" w:hAnsi="Arial" w:eastAsia="Batang;바탕" w:cs="Arial"/>
-                <w:color w:val="auto"/>
+                <w:color w:val="00000A"/>
                 <w:lang w:val="es-ES" w:eastAsia="zh-CN" w:bidi="ar-SA"/>
               </w:rPr>
             </w:pPr>
             <w:r>
               <w:rPr>
+                <w:rFonts w:eastAsia="Batang;바탕" w:cs="Arial"/>
+                <w:color w:val="00000A"/>
                 <w:sz w:val="18"/>
+                <w:szCs w:val="22"/>
+                <w:lang w:val="es-ES" w:eastAsia="zh-CN" w:bidi="ar-SA"/>
               </w:rPr>
             </w:r>
             <w:r/>
@@ -79,7 +82,7 @@
                 <w:sz w:val="18"/>
                 <w:szCs w:val="22"/>
                 <w:rFonts w:ascii="Arial" w:hAnsi="Arial" w:eastAsia="Batang;바탕" w:cs="Arial"/>
-                <w:color w:val="auto"/>
+                <w:color w:val="00000A"/>
                 <w:lang w:val="es-ES" w:eastAsia="zh-CN" w:bidi="ar-SA"/>
               </w:rPr>
             </w:pPr>
@@ -94,11 +97,11 @@
         </w:tc>
         <w:tc>
           <w:tcPr>
-            <w:tcW w:w="7144" w:type="dxa"/>
+            <w:tcW w:w="7145" w:type="dxa"/>
             <w:gridSpan w:val="3"/>
             <w:tcBorders>
-              <w:bottom w:val="single" w:sz="4" w:space="0" w:color="000000"/>
-              <w:insideH w:val="single" w:sz="4" w:space="0" w:color="000000"/>
+              <w:bottom w:val="single" w:sz="4" w:space="0" w:color="000001"/>
+              <w:insideH w:val="single" w:sz="4" w:space="0" w:color="000001"/>
             </w:tcBorders>
             <w:shd w:fill="auto" w:val="clear"/>
             <w:vAlign w:val="center"/>
@@ -111,7 +114,7 @@
             <w:r>
               <w:fldChar w:fldCharType="begin">
                 <w:ffData>
-                  <w:name w:val="__Fieldmark__80_857199702"/>
+                  <w:name w:val="__Fieldmark__9962_529071283"/>
                   <w:enabled/>
                   <w:calcOnExit w:val="0"/>
                 </w:ffData>
@@ -123,24 +126,36 @@
             <w:r>
               <w:fldChar w:fldCharType="separate"/>
             </w:r>
-            <w:bookmarkStart w:id="0" w:name="__Fieldmark__80_857199702"/>
-            <w:bookmarkStart w:id="1" w:name="__Fieldmark__80_857199702"/>
+            <w:bookmarkStart w:id="0" w:name="__Fieldmark__9962_529071283"/>
+            <w:bookmarkStart w:id="1" w:name="__Fieldmark__28_8463773011"/>
+            <w:bookmarkStart w:id="2" w:name="__Fieldmark__28_846377301"/>
+            <w:bookmarkStart w:id="3" w:name="__Fieldmark__16_6335010381"/>
+            <w:bookmarkStart w:id="4" w:name="__Fieldmark__16_633501038"/>
+            <w:bookmarkStart w:id="5" w:name="__Fieldmark__80_8571997021"/>
+            <w:bookmarkStart w:id="6" w:name="__Fieldmark__80_857199702"/>
+            <w:bookmarkStart w:id="7" w:name="__Fieldmark__10_853545576"/>
+            <w:bookmarkStart w:id="8" w:name="__Fieldmark__10_8535455761"/>
+            <w:bookmarkStart w:id="9" w:name="__Fieldmark__15774_689295813"/>
+            <w:bookmarkStart w:id="10" w:name="__Fieldmark__15774_6892958131"/>
+            <w:bookmarkStart w:id="11" w:name="__Fieldmark__9962_529071283"/>
             <w:bookmarkEnd w:id="1"/>
-            <w:r>
-              <w:rPr>
-                <w:rFonts w:eastAsia="Arial"/>
-                <w:sz w:val="18"/>
-                <w:lang w:val="zxx" w:eastAsia="zxx"/>
-              </w:rPr>
-            </w:r>
-            <w:bookmarkStart w:id="2" w:name="__Fieldmark__80_857199702"/>
             <w:bookmarkEnd w:id="2"/>
-            <w:r>
-              <w:rPr>
-                <w:rFonts w:eastAsia="Arial"/>
-                <w:sz w:val="18"/>
-                <w:lang w:val="zxx" w:eastAsia="zxx"/>
-              </w:rPr>
+            <w:bookmarkEnd w:id="3"/>
+            <w:bookmarkEnd w:id="4"/>
+            <w:bookmarkEnd w:id="5"/>
+            <w:bookmarkEnd w:id="6"/>
+            <w:bookmarkEnd w:id="7"/>
+            <w:bookmarkEnd w:id="8"/>
+            <w:bookmarkEnd w:id="9"/>
+            <w:bookmarkEnd w:id="10"/>
+            <w:bookmarkEnd w:id="11"/>
+            <w:r>
+              <w:rPr/>
+            </w:r>
+            <w:bookmarkStart w:id="12" w:name="__Fieldmark__9962_529071283"/>
+            <w:bookmarkEnd w:id="12"/>
+            <w:r>
+              <w:rPr/>
             </w:r>
             <w:r>
               <w:fldChar w:fldCharType="end"/>
@@ -163,7 +178,7 @@
         </w:trPr>
         <w:tc>
           <w:tcPr>
-            <w:tcW w:w="2073" w:type="dxa"/>
+            <w:tcW w:w="2071" w:type="dxa"/>
             <w:tcBorders/>
             <w:shd w:fill="auto" w:val="clear"/>
             <w:vAlign w:val="center"/>
@@ -171,19 +186,22 @@
           <w:p>
             <w:pPr>
               <w:pStyle w:val="Normal"/>
-              <w:snapToGrid w:val="false"/>
               <w:rPr>
                 <w:sz w:val="18"/>
                 <w:sz w:val="18"/>
                 <w:szCs w:val="22"/>
                 <w:rFonts w:ascii="Arial" w:hAnsi="Arial" w:eastAsia="Batang;바탕" w:cs="Arial"/>
-                <w:color w:val="auto"/>
+                <w:color w:val="00000A"/>
                 <w:lang w:val="es-ES" w:eastAsia="zh-CN" w:bidi="ar-SA"/>
               </w:rPr>
             </w:pPr>
             <w:r>
               <w:rPr>
+                <w:rFonts w:eastAsia="Batang;바탕" w:cs="Arial"/>
+                <w:color w:val="00000A"/>
                 <w:sz w:val="18"/>
+                <w:szCs w:val="22"/>
+                <w:lang w:val="es-ES" w:eastAsia="zh-CN" w:bidi="ar-SA"/>
               </w:rPr>
             </w:r>
             <w:r/>
@@ -196,7 +214,7 @@
                 <w:sz w:val="18"/>
                 <w:szCs w:val="22"/>
                 <w:rFonts w:ascii="Arial" w:hAnsi="Arial" w:eastAsia="Batang;바탕" w:cs="Arial"/>
-                <w:color w:val="auto"/>
+                <w:color w:val="00000A"/>
                 <w:lang w:val="es-ES" w:eastAsia="zh-CN" w:bidi="ar-SA"/>
               </w:rPr>
             </w:pPr>
@@ -213,9 +231,9 @@
           <w:tcPr>
             <w:tcW w:w="5227" w:type="dxa"/>
             <w:tcBorders>
-              <w:top w:val="single" w:sz="4" w:space="0" w:color="000000"/>
-              <w:bottom w:val="single" w:sz="4" w:space="0" w:color="000000"/>
-              <w:insideH w:val="single" w:sz="4" w:space="0" w:color="000000"/>
+              <w:top w:val="single" w:sz="4" w:space="0" w:color="000001"/>
+              <w:bottom w:val="single" w:sz="4" w:space="0" w:color="000001"/>
+              <w:insideH w:val="single" w:sz="4" w:space="0" w:color="000001"/>
             </w:tcBorders>
             <w:shd w:fill="auto" w:val="clear"/>
             <w:vAlign w:val="center"/>
@@ -228,7 +246,7 @@
             <w:r>
               <w:fldChar w:fldCharType="begin">
                 <w:ffData>
-                  <w:name w:val="__Fieldmark__94_857199702"/>
+                  <w:name w:val="__Fieldmark__9997_529071283"/>
                   <w:enabled/>
                   <w:calcOnExit w:val="0"/>
                 </w:ffData>
@@ -240,24 +258,36 @@
             <w:r>
               <w:fldChar w:fldCharType="separate"/>
             </w:r>
-            <w:bookmarkStart w:id="3" w:name="__Fieldmark__94_857199702"/>
-            <w:bookmarkStart w:id="4" w:name="__Fieldmark__94_857199702"/>
-            <w:bookmarkEnd w:id="4"/>
-            <w:r>
-              <w:rPr>
-                <w:rFonts w:eastAsia="Arial"/>
-                <w:sz w:val="18"/>
-                <w:lang w:val="zxx" w:eastAsia="zxx"/>
-              </w:rPr>
-            </w:r>
-            <w:bookmarkStart w:id="5" w:name="__Fieldmark__94_857199702"/>
-            <w:bookmarkEnd w:id="5"/>
-            <w:r>
-              <w:rPr>
-                <w:rFonts w:eastAsia="Arial"/>
-                <w:sz w:val="18"/>
-                <w:lang w:val="zxx" w:eastAsia="zxx"/>
-              </w:rPr>
+            <w:bookmarkStart w:id="13" w:name="__Fieldmark__9997_529071283"/>
+            <w:bookmarkStart w:id="14" w:name="__Fieldmark__57_8463773011"/>
+            <w:bookmarkStart w:id="15" w:name="__Fieldmark__57_846377301"/>
+            <w:bookmarkStart w:id="16" w:name="__Fieldmark__33_6335010381"/>
+            <w:bookmarkStart w:id="17" w:name="__Fieldmark__33_633501038"/>
+            <w:bookmarkStart w:id="18" w:name="__Fieldmark__94_8571997021"/>
+            <w:bookmarkStart w:id="19" w:name="__Fieldmark__94_857199702"/>
+            <w:bookmarkStart w:id="20" w:name="__Fieldmark__21_853545576"/>
+            <w:bookmarkStart w:id="21" w:name="__Fieldmark__21_8535455761"/>
+            <w:bookmarkStart w:id="22" w:name="__Fieldmark__15797_689295813"/>
+            <w:bookmarkStart w:id="23" w:name="__Fieldmark__15797_6892958131"/>
+            <w:bookmarkStart w:id="24" w:name="__Fieldmark__9997_529071283"/>
+            <w:bookmarkEnd w:id="14"/>
+            <w:bookmarkEnd w:id="15"/>
+            <w:bookmarkEnd w:id="16"/>
+            <w:bookmarkEnd w:id="17"/>
+            <w:bookmarkEnd w:id="18"/>
+            <w:bookmarkEnd w:id="19"/>
+            <w:bookmarkEnd w:id="20"/>
+            <w:bookmarkEnd w:id="21"/>
+            <w:bookmarkEnd w:id="22"/>
+            <w:bookmarkEnd w:id="23"/>
+            <w:bookmarkEnd w:id="24"/>
+            <w:r>
+              <w:rPr/>
+            </w:r>
+            <w:bookmarkStart w:id="25" w:name="__Fieldmark__9997_529071283"/>
+            <w:bookmarkEnd w:id="25"/>
+            <w:r>
+              <w:rPr/>
             </w:r>
             <w:r>
               <w:fldChar w:fldCharType="end"/>
@@ -275,9 +305,9 @@
         </w:tc>
         <w:tc>
           <w:tcPr>
-            <w:tcW w:w="850" w:type="dxa"/>
+            <w:tcW w:w="847" w:type="dxa"/>
             <w:tcBorders>
-              <w:top w:val="single" w:sz="4" w:space="0" w:color="000000"/>
+              <w:top w:val="single" w:sz="4" w:space="0" w:color="000001"/>
             </w:tcBorders>
             <w:shd w:fill="auto" w:val="clear"/>
             <w:vAlign w:val="center"/>
@@ -285,20 +315,23 @@
           <w:p>
             <w:pPr>
               <w:pStyle w:val="Normal"/>
-              <w:snapToGrid w:val="false"/>
               <w:jc w:val="left"/>
               <w:rPr>
                 <w:sz w:val="18"/>
                 <w:sz w:val="18"/>
                 <w:szCs w:val="22"/>
                 <w:rFonts w:ascii="Arial" w:hAnsi="Arial" w:eastAsia="Batang;바탕" w:cs="Arial"/>
-                <w:color w:val="auto"/>
+                <w:color w:val="00000A"/>
                 <w:lang w:val="es-ES" w:eastAsia="zh-CN" w:bidi="ar-SA"/>
               </w:rPr>
             </w:pPr>
             <w:r>
               <w:rPr>
+                <w:rFonts w:eastAsia="Batang;바탕" w:cs="Arial"/>
+                <w:color w:val="00000A"/>
                 <w:sz w:val="18"/>
+                <w:szCs w:val="22"/>
+                <w:lang w:val="es-ES" w:eastAsia="zh-CN" w:bidi="ar-SA"/>
               </w:rPr>
             </w:r>
             <w:r/>
@@ -312,7 +345,7 @@
                 <w:sz w:val="18"/>
                 <w:szCs w:val="22"/>
                 <w:rFonts w:ascii="Arial" w:hAnsi="Arial" w:eastAsia="Batang;바탕" w:cs="Arial"/>
-                <w:color w:val="auto"/>
+                <w:color w:val="00000A"/>
                 <w:lang w:val="es-ES" w:eastAsia="zh-CN" w:bidi="ar-SA"/>
               </w:rPr>
             </w:pPr>
@@ -327,11 +360,11 @@
         </w:tc>
         <w:tc>
           <w:tcPr>
-            <w:tcW w:w="1067" w:type="dxa"/>
+            <w:tcW w:w="1071" w:type="dxa"/>
             <w:tcBorders>
-              <w:top w:val="single" w:sz="4" w:space="0" w:color="000000"/>
-              <w:bottom w:val="single" w:sz="4" w:space="0" w:color="000000"/>
-              <w:insideH w:val="single" w:sz="4" w:space="0" w:color="000000"/>
+              <w:top w:val="single" w:sz="4" w:space="0" w:color="000001"/>
+              <w:bottom w:val="single" w:sz="4" w:space="0" w:color="000001"/>
+              <w:insideH w:val="single" w:sz="4" w:space="0" w:color="000001"/>
             </w:tcBorders>
             <w:shd w:fill="auto" w:val="clear"/>
             <w:vAlign w:val="center"/>
@@ -344,7 +377,7 @@
             <w:r>
               <w:fldChar w:fldCharType="begin">
                 <w:ffData>
-                  <w:name w:val="__Fieldmark__106_857199702"/>
+                  <w:name w:val="__Fieldmark__10032_529071283"/>
                   <w:enabled/>
                   <w:calcOnExit w:val="0"/>
                 </w:ffData>
@@ -356,24 +389,36 @@
             <w:r>
               <w:fldChar w:fldCharType="separate"/>
             </w:r>
-            <w:bookmarkStart w:id="6" w:name="__Fieldmark__106_857199702"/>
-            <w:bookmarkStart w:id="7" w:name="__Fieldmark__106_857199702"/>
-            <w:bookmarkEnd w:id="7"/>
-            <w:r>
-              <w:rPr>
-                <w:rFonts w:eastAsia="Arial"/>
-                <w:sz w:val="18"/>
-                <w:lang w:val="zxx" w:eastAsia="zxx"/>
-              </w:rPr>
-            </w:r>
-            <w:bookmarkStart w:id="8" w:name="__Fieldmark__106_857199702"/>
-            <w:bookmarkEnd w:id="8"/>
-            <w:r>
-              <w:rPr>
-                <w:rFonts w:eastAsia="Arial"/>
-                <w:sz w:val="18"/>
-                <w:lang w:val="zxx" w:eastAsia="zxx"/>
-              </w:rPr>
+            <w:bookmarkStart w:id="26" w:name="__Fieldmark__10032_529071283"/>
+            <w:bookmarkStart w:id="27" w:name="__Fieldmark__86_8463773011"/>
+            <w:bookmarkStart w:id="28" w:name="__Fieldmark__86_846377301"/>
+            <w:bookmarkStart w:id="29" w:name="__Fieldmark__50_6335010381"/>
+            <w:bookmarkStart w:id="30" w:name="__Fieldmark__50_633501038"/>
+            <w:bookmarkStart w:id="31" w:name="__Fieldmark__106_8571997021"/>
+            <w:bookmarkStart w:id="32" w:name="__Fieldmark__106_857199702"/>
+            <w:bookmarkStart w:id="33" w:name="__Fieldmark__32_853545576"/>
+            <w:bookmarkStart w:id="34" w:name="__Fieldmark__32_8535455761"/>
+            <w:bookmarkStart w:id="35" w:name="__Fieldmark__15820_689295813"/>
+            <w:bookmarkStart w:id="36" w:name="__Fieldmark__15820_6892958131"/>
+            <w:bookmarkStart w:id="37" w:name="__Fieldmark__10032_529071283"/>
+            <w:bookmarkEnd w:id="27"/>
+            <w:bookmarkEnd w:id="28"/>
+            <w:bookmarkEnd w:id="29"/>
+            <w:bookmarkEnd w:id="30"/>
+            <w:bookmarkEnd w:id="31"/>
+            <w:bookmarkEnd w:id="32"/>
+            <w:bookmarkEnd w:id="33"/>
+            <w:bookmarkEnd w:id="34"/>
+            <w:bookmarkEnd w:id="35"/>
+            <w:bookmarkEnd w:id="36"/>
+            <w:bookmarkEnd w:id="37"/>
+            <w:r>
+              <w:rPr/>
+            </w:r>
+            <w:bookmarkStart w:id="38" w:name="__Fieldmark__10032_529071283"/>
+            <w:bookmarkEnd w:id="38"/>
+            <w:r>
+              <w:rPr/>
             </w:r>
             <w:r>
               <w:fldChar w:fldCharType="end"/>
@@ -396,7 +441,7 @@
         </w:trPr>
         <w:tc>
           <w:tcPr>
-            <w:tcW w:w="2073" w:type="dxa"/>
+            <w:tcW w:w="2071" w:type="dxa"/>
             <w:tcBorders/>
             <w:shd w:fill="auto" w:val="clear"/>
             <w:vAlign w:val="center"/>
@@ -404,19 +449,22 @@
           <w:p>
             <w:pPr>
               <w:pStyle w:val="Normal"/>
-              <w:snapToGrid w:val="false"/>
               <w:rPr>
                 <w:sz w:val="18"/>
                 <w:sz w:val="18"/>
                 <w:szCs w:val="22"/>
                 <w:rFonts w:ascii="Arial" w:hAnsi="Arial" w:eastAsia="Batang;바탕" w:cs="Arial"/>
-                <w:color w:val="auto"/>
+                <w:color w:val="00000A"/>
                 <w:lang w:val="es-ES" w:eastAsia="zh-CN" w:bidi="ar-SA"/>
               </w:rPr>
             </w:pPr>
             <w:r>
               <w:rPr>
+                <w:rFonts w:eastAsia="Batang;바탕" w:cs="Arial"/>
+                <w:color w:val="00000A"/>
                 <w:sz w:val="18"/>
+                <w:szCs w:val="22"/>
+                <w:lang w:val="es-ES" w:eastAsia="zh-CN" w:bidi="ar-SA"/>
               </w:rPr>
             </w:r>
             <w:r/>
@@ -429,7 +477,7 @@
                 <w:sz w:val="18"/>
                 <w:szCs w:val="22"/>
                 <w:rFonts w:ascii="Arial" w:hAnsi="Arial" w:eastAsia="Batang;바탕" w:cs="Arial"/>
-                <w:color w:val="auto"/>
+                <w:color w:val="00000A"/>
                 <w:lang w:val="es-ES" w:eastAsia="zh-CN" w:bidi="ar-SA"/>
               </w:rPr>
             </w:pPr>
@@ -444,11 +492,12 @@
         </w:tc>
         <w:tc>
           <w:tcPr>
-            <w:tcW w:w="7144" w:type="dxa"/>
+            <w:tcW w:w="7145" w:type="dxa"/>
             <w:gridSpan w:val="3"/>
             <w:tcBorders>
-              <w:bottom w:val="single" w:sz="4" w:space="0" w:color="000000"/>
-              <w:insideH w:val="single" w:sz="4" w:space="0" w:color="000000"/>
+              <w:top w:val="single" w:sz="4" w:space="0" w:color="000001"/>
+              <w:bottom w:val="single" w:sz="4" w:space="0" w:color="000001"/>
+              <w:insideH w:val="single" w:sz="4" w:space="0" w:color="000001"/>
             </w:tcBorders>
             <w:shd w:fill="auto" w:val="clear"/>
             <w:vAlign w:val="center"/>
@@ -462,7 +511,7 @@
                 <w:sz w:val="18"/>
                 <w:szCs w:val="22"/>
                 <w:rFonts w:ascii="Arial" w:hAnsi="Arial" w:eastAsia="Arial" w:cs="Arial"/>
-                <w:color w:val="auto"/>
+                <w:color w:val="00000A"/>
                 <w:lang w:val="zxx" w:eastAsia="zxx" w:bidi="ar-SA"/>
               </w:rPr>
             </w:pPr>
@@ -484,7 +533,7 @@
         </w:trPr>
         <w:tc>
           <w:tcPr>
-            <w:tcW w:w="2073" w:type="dxa"/>
+            <w:tcW w:w="2071" w:type="dxa"/>
             <w:tcBorders/>
             <w:shd w:fill="auto" w:val="clear"/>
             <w:vAlign w:val="center"/>
@@ -492,19 +541,22 @@
           <w:p>
             <w:pPr>
               <w:pStyle w:val="Normal"/>
-              <w:snapToGrid w:val="false"/>
               <w:rPr>
                 <w:sz w:val="18"/>
                 <w:sz w:val="18"/>
                 <w:szCs w:val="22"/>
                 <w:rFonts w:ascii="Arial" w:hAnsi="Arial" w:eastAsia="Batang;바탕" w:cs="Arial"/>
-                <w:color w:val="auto"/>
+                <w:color w:val="00000A"/>
                 <w:lang w:val="es-ES" w:eastAsia="zh-CN" w:bidi="ar-SA"/>
               </w:rPr>
             </w:pPr>
             <w:r>
               <w:rPr>
+                <w:rFonts w:eastAsia="Batang;바탕" w:cs="Arial"/>
+                <w:color w:val="00000A"/>
                 <w:sz w:val="18"/>
+                <w:szCs w:val="22"/>
+                <w:lang w:val="es-ES" w:eastAsia="zh-CN" w:bidi="ar-SA"/>
               </w:rPr>
             </w:r>
             <w:r/>
@@ -517,7 +569,7 @@
                 <w:sz w:val="18"/>
                 <w:szCs w:val="22"/>
                 <w:rFonts w:ascii="Arial" w:hAnsi="Arial" w:eastAsia="Batang;바탕" w:cs="Arial"/>
-                <w:color w:val="auto"/>
+                <w:color w:val="00000A"/>
                 <w:lang w:val="es-ES" w:eastAsia="zh-CN" w:bidi="ar-SA"/>
               </w:rPr>
             </w:pPr>
@@ -532,12 +584,12 @@
         </w:tc>
         <w:tc>
           <w:tcPr>
-            <w:tcW w:w="7144" w:type="dxa"/>
+            <w:tcW w:w="7145" w:type="dxa"/>
             <w:gridSpan w:val="3"/>
             <w:tcBorders>
-              <w:top w:val="single" w:sz="4" w:space="0" w:color="000000"/>
-              <w:bottom w:val="single" w:sz="4" w:space="0" w:color="000000"/>
-              <w:insideH w:val="single" w:sz="4" w:space="0" w:color="000000"/>
+              <w:top w:val="single" w:sz="4" w:space="0" w:color="000001"/>
+              <w:bottom w:val="single" w:sz="4" w:space="0" w:color="000001"/>
+              <w:insideH w:val="single" w:sz="4" w:space="0" w:color="000001"/>
             </w:tcBorders>
             <w:shd w:fill="auto" w:val="clear"/>
             <w:vAlign w:val="center"/>
@@ -550,7 +602,7 @@
             <w:r>
               <w:fldChar w:fldCharType="begin">
                 <w:ffData>
-                  <w:name w:val="__Fieldmark__129_857199702"/>
+                  <w:name w:val="__Fieldmark__10069_529071283"/>
                   <w:enabled/>
                   <w:calcOnExit w:val="0"/>
                 </w:ffData>
@@ -562,24 +614,36 @@
             <w:r>
               <w:fldChar w:fldCharType="separate"/>
             </w:r>
-            <w:bookmarkStart w:id="9" w:name="__Fieldmark__129_857199702"/>
-            <w:bookmarkStart w:id="10" w:name="__Fieldmark__129_857199702"/>
-            <w:bookmarkEnd w:id="10"/>
-            <w:r>
-              <w:rPr>
-                <w:rFonts w:eastAsia="Arial"/>
-                <w:sz w:val="18"/>
-                <w:lang w:val="zxx" w:eastAsia="zxx"/>
-              </w:rPr>
-            </w:r>
-            <w:bookmarkStart w:id="11" w:name="__Fieldmark__129_857199702"/>
-            <w:bookmarkEnd w:id="11"/>
-            <w:r>
-              <w:rPr>
-                <w:rFonts w:eastAsia="Arial"/>
-                <w:sz w:val="18"/>
-                <w:lang w:val="zxx" w:eastAsia="zxx"/>
-              </w:rPr>
+            <w:bookmarkStart w:id="39" w:name="__Fieldmark__10069_529071283"/>
+            <w:bookmarkStart w:id="40" w:name="__Fieldmark__117_8463773011"/>
+            <w:bookmarkStart w:id="41" w:name="__Fieldmark__117_846377301"/>
+            <w:bookmarkStart w:id="42" w:name="__Fieldmark__69_6335010381"/>
+            <w:bookmarkStart w:id="43" w:name="__Fieldmark__69_633501038"/>
+            <w:bookmarkStart w:id="44" w:name="__Fieldmark__129_8571997021"/>
+            <w:bookmarkStart w:id="45" w:name="__Fieldmark__129_857199702"/>
+            <w:bookmarkStart w:id="46" w:name="__Fieldmark__45_853545576"/>
+            <w:bookmarkStart w:id="47" w:name="__Fieldmark__45_8535455761"/>
+            <w:bookmarkStart w:id="48" w:name="__Fieldmark__15845_689295813"/>
+            <w:bookmarkStart w:id="49" w:name="__Fieldmark__15845_6892958131"/>
+            <w:bookmarkStart w:id="50" w:name="__Fieldmark__10069_529071283"/>
+            <w:bookmarkEnd w:id="40"/>
+            <w:bookmarkEnd w:id="41"/>
+            <w:bookmarkEnd w:id="42"/>
+            <w:bookmarkEnd w:id="43"/>
+            <w:bookmarkEnd w:id="44"/>
+            <w:bookmarkEnd w:id="45"/>
+            <w:bookmarkEnd w:id="46"/>
+            <w:bookmarkEnd w:id="47"/>
+            <w:bookmarkEnd w:id="48"/>
+            <w:bookmarkEnd w:id="49"/>
+            <w:bookmarkEnd w:id="50"/>
+            <w:r>
+              <w:rPr/>
+            </w:r>
+            <w:bookmarkStart w:id="51" w:name="__Fieldmark__10069_529071283"/>
+            <w:bookmarkEnd w:id="51"/>
+            <w:r>
+              <w:rPr/>
             </w:r>
             <w:r>
               <w:fldChar w:fldCharType="end"/>
@@ -602,7 +666,7 @@
         </w:trPr>
         <w:tc>
           <w:tcPr>
-            <w:tcW w:w="2073" w:type="dxa"/>
+            <w:tcW w:w="2071" w:type="dxa"/>
             <w:tcBorders/>
             <w:shd w:fill="auto" w:val="clear"/>
             <w:vAlign w:val="center"/>
@@ -610,19 +674,22 @@
           <w:p>
             <w:pPr>
               <w:pStyle w:val="Normal"/>
-              <w:snapToGrid w:val="false"/>
               <w:rPr>
                 <w:sz w:val="18"/>
                 <w:sz w:val="18"/>
                 <w:szCs w:val="22"/>
                 <w:rFonts w:ascii="Arial" w:hAnsi="Arial" w:eastAsia="Batang;바탕" w:cs="Arial"/>
-                <w:color w:val="auto"/>
+                <w:color w:val="00000A"/>
                 <w:lang w:val="es-ES" w:eastAsia="zh-CN" w:bidi="ar-SA"/>
               </w:rPr>
             </w:pPr>
             <w:r>
               <w:rPr>
+                <w:rFonts w:eastAsia="Batang;바탕" w:cs="Arial"/>
+                <w:color w:val="00000A"/>
                 <w:sz w:val="18"/>
+                <w:szCs w:val="22"/>
+                <w:lang w:val="es-ES" w:eastAsia="zh-CN" w:bidi="ar-SA"/>
               </w:rPr>
             </w:r>
             <w:r/>
@@ -639,8 +706,8 @@
             </w:r>
             <w:r>
               <w:rPr>
-                <w:rStyle w:val="Caracteresdenotaalpie"/>
                 <w:rStyle w:val="Ancladenotaalpie"/>
+                <w:sz w:val="18"/>
               </w:rPr>
               <w:footnoteReference w:id="2"/>
             </w:r>
@@ -649,12 +716,12 @@
         </w:tc>
         <w:tc>
           <w:tcPr>
-            <w:tcW w:w="7144" w:type="dxa"/>
+            <w:tcW w:w="7145" w:type="dxa"/>
             <w:gridSpan w:val="3"/>
             <w:tcBorders>
-              <w:top w:val="single" w:sz="4" w:space="0" w:color="000000"/>
-              <w:bottom w:val="single" w:sz="4" w:space="0" w:color="000000"/>
-              <w:insideH w:val="single" w:sz="4" w:space="0" w:color="000000"/>
+              <w:top w:val="single" w:sz="4" w:space="0" w:color="000001"/>
+              <w:bottom w:val="single" w:sz="4" w:space="0" w:color="000001"/>
+              <w:insideH w:val="single" w:sz="4" w:space="0" w:color="000001"/>
             </w:tcBorders>
             <w:shd w:fill="auto" w:val="clear"/>
             <w:vAlign w:val="center"/>
@@ -667,7 +734,7 @@
             <w:r>
               <w:fldChar w:fldCharType="begin">
                 <w:ffData>
-                  <w:name w:val="__Fieldmark__150_857199702"/>
+                  <w:name w:val="__Fieldmark__10109_529071283"/>
                   <w:enabled/>
                   <w:calcOnExit w:val="0"/>
                 </w:ffData>
@@ -679,24 +746,36 @@
             <w:r>
               <w:fldChar w:fldCharType="separate"/>
             </w:r>
-            <w:bookmarkStart w:id="12" w:name="__Fieldmark__150_857199702"/>
-            <w:bookmarkStart w:id="13" w:name="__Fieldmark__150_857199702"/>
-            <w:bookmarkEnd w:id="13"/>
-            <w:r>
-              <w:rPr>
-                <w:rFonts w:eastAsia="Arial"/>
-                <w:sz w:val="18"/>
-                <w:lang w:val="zxx" w:eastAsia="zxx"/>
-              </w:rPr>
-            </w:r>
-            <w:bookmarkStart w:id="14" w:name="__Fieldmark__150_857199702"/>
-            <w:bookmarkEnd w:id="14"/>
-            <w:r>
-              <w:rPr>
-                <w:rFonts w:eastAsia="Arial"/>
-                <w:sz w:val="18"/>
-                <w:lang w:val="zxx" w:eastAsia="zxx"/>
-              </w:rPr>
+            <w:bookmarkStart w:id="52" w:name="__Fieldmark__10109_529071283"/>
+            <w:bookmarkStart w:id="53" w:name="__Fieldmark__151_8463773011"/>
+            <w:bookmarkStart w:id="54" w:name="__Fieldmark__151_846377301"/>
+            <w:bookmarkStart w:id="55" w:name="__Fieldmark__91_6335010381"/>
+            <w:bookmarkStart w:id="56" w:name="__Fieldmark__91_633501038"/>
+            <w:bookmarkStart w:id="57" w:name="__Fieldmark__150_8571997021"/>
+            <w:bookmarkStart w:id="58" w:name="__Fieldmark__150_857199702"/>
+            <w:bookmarkStart w:id="59" w:name="__Fieldmark__61_853545576"/>
+            <w:bookmarkStart w:id="60" w:name="__Fieldmark__61_8535455761"/>
+            <w:bookmarkStart w:id="61" w:name="__Fieldmark__15873_689295813"/>
+            <w:bookmarkStart w:id="62" w:name="__Fieldmark__15873_6892958131"/>
+            <w:bookmarkStart w:id="63" w:name="__Fieldmark__10109_529071283"/>
+            <w:bookmarkEnd w:id="53"/>
+            <w:bookmarkEnd w:id="54"/>
+            <w:bookmarkEnd w:id="55"/>
+            <w:bookmarkEnd w:id="56"/>
+            <w:bookmarkEnd w:id="57"/>
+            <w:bookmarkEnd w:id="58"/>
+            <w:bookmarkEnd w:id="59"/>
+            <w:bookmarkEnd w:id="60"/>
+            <w:bookmarkEnd w:id="61"/>
+            <w:bookmarkEnd w:id="62"/>
+            <w:bookmarkEnd w:id="63"/>
+            <w:r>
+              <w:rPr/>
+            </w:r>
+            <w:bookmarkStart w:id="64" w:name="__Fieldmark__10109_529071283"/>
+            <w:bookmarkEnd w:id="64"/>
+            <w:r>
+              <w:rPr/>
             </w:r>
             <w:r>
               <w:fldChar w:fldCharType="end"/>
@@ -722,12 +801,18 @@
           <w:sz w:val="22"/>
           <w:szCs w:val="22"/>
           <w:rFonts w:ascii="Arial" w:hAnsi="Arial" w:eastAsia="Batang;바탕" w:cs="Arial"/>
-          <w:color w:val="auto"/>
+          <w:color w:val="00000A"/>
           <w:lang w:val="es-ES" w:eastAsia="zh-CN" w:bidi="ar-SA"/>
         </w:rPr>
       </w:pPr>
       <w:r>
-        <w:rPr/>
+        <w:rPr>
+          <w:rFonts w:eastAsia="Batang;바탕" w:cs="Arial"/>
+          <w:color w:val="00000A"/>
+          <w:sz w:val="22"/>
+          <w:szCs w:val="22"/>
+          <w:lang w:val="es-ES" w:eastAsia="zh-CN" w:bidi="ar-SA"/>
+        </w:rPr>
       </w:r>
       <w:r/>
     </w:p>
@@ -739,12 +824,18 @@
           <w:sz w:val="22"/>
           <w:szCs w:val="22"/>
           <w:rFonts w:ascii="Arial" w:hAnsi="Arial" w:eastAsia="Batang;바탕" w:cs="Arial"/>
-          <w:color w:val="auto"/>
+          <w:color w:val="00000A"/>
           <w:lang w:val="es-ES" w:eastAsia="zh-CN" w:bidi="ar-SA"/>
         </w:rPr>
       </w:pPr>
       <w:r>
-        <w:rPr/>
+        <w:rPr>
+          <w:rFonts w:eastAsia="Batang;바탕" w:cs="Arial"/>
+          <w:color w:val="00000A"/>
+          <w:sz w:val="22"/>
+          <w:szCs w:val="22"/>
+          <w:lang w:val="es-ES" w:eastAsia="zh-CN" w:bidi="ar-SA"/>
+        </w:rPr>
       </w:r>
       <w:r/>
     </w:p>
@@ -752,25 +843,25 @@
       <w:tblPr>
         <w:tblW w:w="9585" w:type="dxa"/>
         <w:jc w:val="left"/>
-        <w:tblInd w:w="-44" w:type="dxa"/>
+        <w:tblInd w:w="-154" w:type="dxa"/>
         <w:tblBorders>
-          <w:top w:val="single" w:sz="18" w:space="0" w:color="000000"/>
-          <w:left w:val="single" w:sz="18" w:space="0" w:color="000000"/>
-          <w:bottom w:val="single" w:sz="12" w:space="0" w:color="000000"/>
-          <w:right w:val="single" w:sz="18" w:space="0" w:color="000000"/>
-          <w:insideH w:val="single" w:sz="12" w:space="0" w:color="000000"/>
-          <w:insideV w:val="single" w:sz="18" w:space="0" w:color="000000"/>
+          <w:top w:val="single" w:sz="18" w:space="0" w:color="000001"/>
+          <w:left w:val="single" w:sz="18" w:space="0" w:color="000001"/>
+          <w:bottom w:val="single" w:sz="12" w:space="0" w:color="000001"/>
+          <w:right w:val="single" w:sz="18" w:space="0" w:color="000001"/>
+          <w:insideH w:val="single" w:sz="12" w:space="0" w:color="000001"/>
+          <w:insideV w:val="single" w:sz="18" w:space="0" w:color="000001"/>
         </w:tblBorders>
         <w:tblCellMar>
           <w:top w:w="0" w:type="dxa"/>
-          <w:left w:w="47" w:type="dxa"/>
+          <w:left w:w="-22" w:type="dxa"/>
           <w:bottom w:w="0" w:type="dxa"/>
           <w:right w:w="70" w:type="dxa"/>
         </w:tblCellMar>
       </w:tblPr>
       <w:tblGrid>
         <w:gridCol w:w="2191"/>
-        <w:gridCol w:w="7394"/>
+        <w:gridCol w:w="7393"/>
       </w:tblGrid>
       <w:tr>
         <w:trPr>
@@ -779,19 +870,19 @@
         </w:trPr>
         <w:tc>
           <w:tcPr>
-            <w:tcW w:w="9585" w:type="dxa"/>
+            <w:tcW w:w="9584" w:type="dxa"/>
             <w:gridSpan w:val="2"/>
             <w:tcBorders>
-              <w:top w:val="single" w:sz="18" w:space="0" w:color="000000"/>
-              <w:left w:val="single" w:sz="18" w:space="0" w:color="000000"/>
-              <w:bottom w:val="single" w:sz="12" w:space="0" w:color="000000"/>
-              <w:right w:val="single" w:sz="18" w:space="0" w:color="000000"/>
-              <w:insideH w:val="single" w:sz="12" w:space="0" w:color="000000"/>
-              <w:insideV w:val="single" w:sz="18" w:space="0" w:color="000000"/>
+              <w:top w:val="single" w:sz="18" w:space="0" w:color="000001"/>
+              <w:left w:val="single" w:sz="18" w:space="0" w:color="000001"/>
+              <w:bottom w:val="single" w:sz="12" w:space="0" w:color="000001"/>
+              <w:right w:val="single" w:sz="18" w:space="0" w:color="000001"/>
+              <w:insideH w:val="single" w:sz="12" w:space="0" w:color="000001"/>
+              <w:insideV w:val="single" w:sz="18" w:space="0" w:color="000001"/>
             </w:tcBorders>
             <w:shd w:fill="E6E6E6" w:val="clear"/>
             <w:tcMar>
-              <w:left w:w="47" w:type="dxa"/>
+              <w:left w:w="-22" w:type="dxa"/>
             </w:tcMar>
           </w:tcPr>
           <w:p>
@@ -805,7 +896,7 @@
                 <w:b/>
                 <w:szCs w:val="22"/>
                 <w:rFonts w:ascii="Arial" w:hAnsi="Arial" w:eastAsia="Batang;바탕" w:cs="Arial"/>
-                <w:color w:val="auto"/>
+                <w:color w:val="00000A"/>
                 <w:lang w:val="es-ES" w:eastAsia="zh-CN" w:bidi="ar-SA"/>
               </w:rPr>
             </w:pPr>
@@ -828,14 +919,16 @@
           <w:tcPr>
             <w:tcW w:w="2191" w:type="dxa"/>
             <w:tcBorders>
-              <w:top w:val="single" w:sz="18" w:space="0" w:color="000000"/>
-              <w:left w:val="single" w:sz="18" w:space="0" w:color="000000"/>
-              <w:bottom w:val="single" w:sz="4" w:space="0" w:color="000000"/>
-              <w:insideH w:val="single" w:sz="4" w:space="0" w:color="000000"/>
+              <w:top w:val="single" w:sz="18" w:space="0" w:color="000001"/>
+              <w:left w:val="single" w:sz="18" w:space="0" w:color="000001"/>
+              <w:bottom w:val="single" w:sz="4" w:space="0" w:color="000001"/>
+              <w:right w:val="single" w:sz="18" w:space="0" w:color="000001"/>
+              <w:insideH w:val="single" w:sz="4" w:space="0" w:color="000001"/>
+              <w:insideV w:val="single" w:sz="18" w:space="0" w:color="000001"/>
             </w:tcBorders>
             <w:shd w:fill="auto" w:val="clear"/>
             <w:tcMar>
-              <w:left w:w="47" w:type="dxa"/>
+              <w:left w:w="-22" w:type="dxa"/>
             </w:tcMar>
           </w:tcPr>
           <w:p>
@@ -849,7 +942,7 @@
                 <w:b/>
                 <w:szCs w:val="22"/>
                 <w:rFonts w:ascii="Arial" w:hAnsi="Arial" w:eastAsia="Batang;바탕" w:cs="Arial"/>
-                <w:color w:val="auto"/>
+                <w:color w:val="00000A"/>
                 <w:lang w:val="es-ES" w:eastAsia="zh-CN" w:bidi="ar-SA"/>
               </w:rPr>
             </w:pPr>
@@ -864,18 +957,18 @@
         </w:tc>
         <w:tc>
           <w:tcPr>
-            <w:tcW w:w="7394" w:type="dxa"/>
+            <w:tcW w:w="7393" w:type="dxa"/>
             <w:tcBorders>
-              <w:top w:val="single" w:sz="18" w:space="0" w:color="000000"/>
-              <w:left w:val="single" w:sz="4" w:space="0" w:color="000000"/>
-              <w:bottom w:val="single" w:sz="18" w:space="0" w:color="000000"/>
-              <w:right w:val="single" w:sz="18" w:space="0" w:color="000000"/>
-              <w:insideH w:val="single" w:sz="18" w:space="0" w:color="000000"/>
-              <w:insideV w:val="single" w:sz="18" w:space="0" w:color="000000"/>
+              <w:top w:val="single" w:sz="18" w:space="0" w:color="000001"/>
+              <w:left w:val="single" w:sz="4" w:space="0" w:color="000001"/>
+              <w:bottom w:val="single" w:sz="18" w:space="0" w:color="000001"/>
+              <w:right w:val="single" w:sz="18" w:space="0" w:color="000001"/>
+              <w:insideH w:val="single" w:sz="18" w:space="0" w:color="000001"/>
+              <w:insideV w:val="single" w:sz="18" w:space="0" w:color="000001"/>
             </w:tcBorders>
             <w:shd w:fill="auto" w:val="clear"/>
             <w:tcMar>
-              <w:left w:w="65" w:type="dxa"/>
+              <w:left w:w="40" w:type="dxa"/>
             </w:tcMar>
           </w:tcPr>
           <w:p>
@@ -898,21 +991,14 @@
               </w:rPr>
               <w:t xml:space="preserve"> </w:t>
             </w:r>
+            <w:bookmarkStart w:id="65" w:name="__DdeLink__59633_846377301"/>
+            <w:bookmarkEnd w:id="65"/>
             <w:r>
               <w:rPr>
                 <w:b w:val="false"/>
                 <w:bCs w:val="false"/>
               </w:rPr>
-              <w:t>{</w:t>
-            </w:r>
-            <w:bookmarkStart w:id="15" w:name="__DdeLink__452_857199702"/>
-            <w:bookmarkEnd w:id="15"/>
-            <w:r>
-              <w:rPr>
-                <w:b w:val="false"/>
-                <w:bCs w:val="false"/>
-              </w:rPr>
-              <w:t>e1.dayOfMonth}/{e1.month}/{e1.year}</w:t>
+              <w:t>{#visita_ini}{fecha_texto}{/visita_ini}</w:t>
             </w:r>
             <w:r/>
           </w:p>
@@ -925,20 +1011,20 @@
         </w:trPr>
         <w:tc>
           <w:tcPr>
-            <w:tcW w:w="9585" w:type="dxa"/>
+            <w:tcW w:w="9584" w:type="dxa"/>
             <w:gridSpan w:val="2"/>
             <w:tcBorders>
-              <w:top w:val="single" w:sz="18" w:space="0" w:color="000000"/>
-              <w:left w:val="single" w:sz="18" w:space="0" w:color="000000"/>
-              <w:bottom w:val="single" w:sz="4" w:space="0" w:color="000000"/>
-              <w:right w:val="single" w:sz="18" w:space="0" w:color="000000"/>
-              <w:insideH w:val="single" w:sz="4" w:space="0" w:color="000000"/>
-              <w:insideV w:val="single" w:sz="18" w:space="0" w:color="000000"/>
+              <w:top w:val="single" w:sz="18" w:space="0" w:color="000001"/>
+              <w:left w:val="single" w:sz="18" w:space="0" w:color="000001"/>
+              <w:bottom w:val="single" w:sz="4" w:space="0" w:color="000001"/>
+              <w:right w:val="single" w:sz="18" w:space="0" w:color="000001"/>
+              <w:insideH w:val="single" w:sz="4" w:space="0" w:color="000001"/>
+              <w:insideV w:val="single" w:sz="18" w:space="0" w:color="000001"/>
             </w:tcBorders>
             <w:shd w:fill="auto" w:val="clear"/>
             <w:tcMar>
               <w:top w:w="57" w:type="dxa"/>
-              <w:left w:w="47" w:type="dxa"/>
+              <w:left w:w="-22" w:type="dxa"/>
               <w:bottom w:w="57" w:type="dxa"/>
             </w:tcMar>
           </w:tcPr>
@@ -947,7 +1033,7 @@
               <w:pStyle w:val="Normal"/>
               <w:numPr>
                 <w:ilvl w:val="0"/>
-                <w:numId w:val="9"/>
+                <w:numId w:val="1"/>
               </w:numPr>
               <w:spacing w:lineRule="auto" w:line="480"/>
               <w:jc w:val="left"/>
@@ -956,7 +1042,7 @@
                 <w:sz w:val="22"/>
                 <w:szCs w:val="22"/>
                 <w:rFonts w:ascii="Arial" w:hAnsi="Arial" w:eastAsia="Batang;바탕" w:cs="Arial"/>
-                <w:color w:val="auto"/>
+                <w:color w:val="00000A"/>
                 <w:lang w:val="es-ES" w:eastAsia="zh-CN" w:bidi="ar-SA"/>
               </w:rPr>
             </w:pPr>
@@ -971,7 +1057,7 @@
               <w:pStyle w:val="Normal"/>
               <w:numPr>
                 <w:ilvl w:val="0"/>
-                <w:numId w:val="9"/>
+                <w:numId w:val="1"/>
               </w:numPr>
               <w:spacing w:lineRule="auto" w:line="480"/>
               <w:jc w:val="left"/>
@@ -980,7 +1066,7 @@
                 <w:sz w:val="22"/>
                 <w:szCs w:val="22"/>
                 <w:rFonts w:ascii="Arial" w:hAnsi="Arial" w:eastAsia="Batang;바탕" w:cs="Arial"/>
-                <w:color w:val="auto"/>
+                <w:color w:val="00000A"/>
                 <w:lang w:val="es-ES" w:eastAsia="zh-CN" w:bidi="ar-SA"/>
               </w:rPr>
             </w:pPr>
@@ -995,7 +1081,7 @@
               <w:pStyle w:val="Normal"/>
               <w:numPr>
                 <w:ilvl w:val="0"/>
-                <w:numId w:val="9"/>
+                <w:numId w:val="1"/>
               </w:numPr>
               <w:spacing w:lineRule="auto" w:line="480"/>
               <w:jc w:val="left"/>
@@ -1004,7 +1090,7 @@
                 <w:sz w:val="22"/>
                 <w:szCs w:val="22"/>
                 <w:rFonts w:ascii="Arial" w:hAnsi="Arial" w:eastAsia="Batang;바탕" w:cs="Arial"/>
-                <w:color w:val="auto"/>
+                <w:color w:val="00000A"/>
                 <w:lang w:val="es-ES" w:eastAsia="zh-CN" w:bidi="ar-SA"/>
               </w:rPr>
             </w:pPr>
@@ -1023,20 +1109,20 @@
         </w:trPr>
         <w:tc>
           <w:tcPr>
-            <w:tcW w:w="9585" w:type="dxa"/>
+            <w:tcW w:w="9584" w:type="dxa"/>
             <w:gridSpan w:val="2"/>
             <w:tcBorders>
-              <w:top w:val="single" w:sz="4" w:space="0" w:color="000000"/>
-              <w:left w:val="single" w:sz="18" w:space="0" w:color="000000"/>
-              <w:bottom w:val="single" w:sz="16" w:space="0" w:color="000000"/>
-              <w:right w:val="single" w:sz="18" w:space="0" w:color="000000"/>
-              <w:insideH w:val="single" w:sz="16" w:space="0" w:color="000000"/>
-              <w:insideV w:val="single" w:sz="18" w:space="0" w:color="000000"/>
+              <w:top w:val="single" w:sz="4" w:space="0" w:color="000001"/>
+              <w:left w:val="single" w:sz="18" w:space="0" w:color="000001"/>
+              <w:bottom w:val="single" w:sz="16" w:space="0" w:color="000001"/>
+              <w:right w:val="single" w:sz="18" w:space="0" w:color="000001"/>
+              <w:insideH w:val="single" w:sz="16" w:space="0" w:color="000001"/>
+              <w:insideV w:val="single" w:sz="18" w:space="0" w:color="000001"/>
             </w:tcBorders>
             <w:shd w:fill="auto" w:val="clear"/>
             <w:tcMar>
               <w:top w:w="57" w:type="dxa"/>
-              <w:left w:w="47" w:type="dxa"/>
+              <w:left w:w="-22" w:type="dxa"/>
               <w:bottom w:w="57" w:type="dxa"/>
             </w:tcMar>
           </w:tcPr>
@@ -1052,7 +1138,7 @@
                 <w:szCs w:val="22"/>
                 <w:bCs/>
                 <w:rFonts w:ascii="Arial" w:hAnsi="Arial" w:eastAsia="Batang;바탕" w:cs="Arial"/>
-                <w:color w:val="auto"/>
+                <w:color w:val="00000A"/>
                 <w:lang w:val="es-ES" w:eastAsia="zh-CN" w:bidi="ar-SA"/>
               </w:rPr>
             </w:pPr>
@@ -1077,15 +1163,35 @@
                 <w:szCs w:val="22"/>
                 <w:bCs w:val="false"/>
                 <w:rFonts w:ascii="Arial" w:hAnsi="Arial" w:eastAsia="Batang;바탕" w:cs="Arial"/>
-                <w:color w:val="auto"/>
+                <w:color w:val="00000A"/>
                 <w:lang w:val="es-ES" w:eastAsia="zh-CN" w:bidi="ar-SA"/>
               </w:rPr>
             </w:pPr>
             <w:r>
               <w:rPr>
+                <w:rFonts w:eastAsia="Batang;바탕" w:cs="Arial"/>
                 <w:b w:val="false"/>
                 <w:bCs w:val="false"/>
-              </w:rPr>
+                <w:color w:val="00000A"/>
+                <w:sz w:val="22"/>
+                <w:szCs w:val="22"/>
+                <w:lang w:val="es-ES" w:eastAsia="zh-CN" w:bidi="ar-SA"/>
+              </w:rPr>
+            </w:r>
+            <w:r/>
+          </w:p>
+          <w:p>
+            <w:pPr>
+              <w:pStyle w:val="Normal"/>
+              <w:ind w:left="12" w:right="0" w:hanging="0"/>
+              <w:jc w:val="left"/>
+            </w:pPr>
+            <w:r>
+              <w:rPr>
+                <w:b w:val="false"/>
+                <w:bCs w:val="false"/>
+              </w:rPr>
+              <w:t>{#visita_ini}{impresion}{/visita_ini}</w:t>
             </w:r>
             <w:r/>
           </w:p>
@@ -1095,40 +1201,21 @@
               <w:jc w:val="left"/>
               <w:rPr>
                 <w:sz w:val="22"/>
-                <w:b w:val="false"/>
-                <w:sz w:val="22"/>
-                <w:b w:val="false"/>
-                <w:szCs w:val="22"/>
-                <w:bCs w:val="false"/>
-                <w:rFonts w:ascii="Arial" w:hAnsi="Arial" w:eastAsia="Batang;바탕" w:cs="Arial"/>
-                <w:color w:val="auto"/>
-                <w:lang w:val="es-ES" w:eastAsia="zh-CN" w:bidi="ar-SA"/>
-              </w:rPr>
-            </w:pPr>
-            <w:r>
-              <w:rPr>
-                <w:b w:val="false"/>
-                <w:bCs w:val="false"/>
-              </w:rPr>
-              <w:t>{e1.impresion}</w:t>
-            </w:r>
-            <w:r/>
-          </w:p>
-          <w:p>
-            <w:pPr>
-              <w:pStyle w:val="Normal"/>
-              <w:jc w:val="left"/>
-              <w:rPr>
-                <w:sz w:val="22"/>
                 <w:sz w:val="22"/>
                 <w:szCs w:val="22"/>
                 <w:rFonts w:ascii="Arial" w:hAnsi="Arial" w:eastAsia="Batang;바탕" w:cs="Arial"/>
-                <w:color w:val="auto"/>
+                <w:color w:val="00000A"/>
                 <w:lang w:val="es-ES" w:eastAsia="zh-CN" w:bidi="ar-SA"/>
               </w:rPr>
             </w:pPr>
             <w:r>
-              <w:rPr/>
+              <w:rPr>
+                <w:rFonts w:eastAsia="Batang;바탕" w:cs="Arial"/>
+                <w:color w:val="00000A"/>
+                <w:sz w:val="22"/>
+                <w:szCs w:val="22"/>
+                <w:lang w:val="es-ES" w:eastAsia="zh-CN" w:bidi="ar-SA"/>
+              </w:rPr>
             </w:r>
             <w:r/>
           </w:p>
@@ -1143,12 +1230,18 @@
           <w:sz w:val="22"/>
           <w:szCs w:val="22"/>
           <w:rFonts w:ascii="Arial" w:hAnsi="Arial" w:eastAsia="Batang;바탕" w:cs="Arial"/>
-          <w:color w:val="auto"/>
+          <w:color w:val="00000A"/>
           <w:lang w:val="es-ES" w:eastAsia="zh-CN" w:bidi="ar-SA"/>
         </w:rPr>
       </w:pPr>
       <w:r>
-        <w:rPr/>
+        <w:rPr>
+          <w:rFonts w:eastAsia="Batang;바탕" w:cs="Arial"/>
+          <w:color w:val="00000A"/>
+          <w:sz w:val="22"/>
+          <w:szCs w:val="22"/>
+          <w:lang w:val="es-ES" w:eastAsia="zh-CN" w:bidi="ar-SA"/>
+        </w:rPr>
       </w:r>
       <w:r/>
     </w:p>
@@ -1165,23 +1258,23 @@
       <w:tblPr>
         <w:tblW w:w="9585" w:type="dxa"/>
         <w:jc w:val="left"/>
-        <w:tblInd w:w="-44" w:type="dxa"/>
+        <w:tblInd w:w="-154" w:type="dxa"/>
         <w:tblBorders>
-          <w:top w:val="single" w:sz="18" w:space="0" w:color="000000"/>
-          <w:left w:val="single" w:sz="18" w:space="0" w:color="000000"/>
-          <w:bottom w:val="single" w:sz="18" w:space="0" w:color="000000"/>
-          <w:insideH w:val="single" w:sz="18" w:space="0" w:color="000000"/>
+          <w:top w:val="single" w:sz="18" w:space="0" w:color="000001"/>
+          <w:left w:val="single" w:sz="18" w:space="0" w:color="000001"/>
+          <w:bottom w:val="single" w:sz="18" w:space="0" w:color="000001"/>
+          <w:insideH w:val="single" w:sz="18" w:space="0" w:color="000001"/>
         </w:tblBorders>
         <w:tblCellMar>
           <w:top w:w="0" w:type="dxa"/>
-          <w:left w:w="47" w:type="dxa"/>
+          <w:left w:w="-22" w:type="dxa"/>
           <w:bottom w:w="0" w:type="dxa"/>
           <w:right w:w="70" w:type="dxa"/>
         </w:tblCellMar>
       </w:tblPr>
       <w:tblGrid>
         <w:gridCol w:w="2191"/>
-        <w:gridCol w:w="7394"/>
+        <w:gridCol w:w="7393"/>
       </w:tblGrid>
       <w:tr>
         <w:trPr>
@@ -1192,14 +1285,14 @@
           <w:tcPr>
             <w:tcW w:w="2191" w:type="dxa"/>
             <w:tcBorders>
-              <w:top w:val="single" w:sz="18" w:space="0" w:color="000000"/>
-              <w:left w:val="single" w:sz="18" w:space="0" w:color="000000"/>
-              <w:bottom w:val="single" w:sz="18" w:space="0" w:color="000000"/>
-              <w:insideH w:val="single" w:sz="18" w:space="0" w:color="000000"/>
+              <w:top w:val="single" w:sz="18" w:space="0" w:color="000001"/>
+              <w:left w:val="single" w:sz="18" w:space="0" w:color="000001"/>
+              <w:bottom w:val="single" w:sz="18" w:space="0" w:color="000001"/>
+              <w:insideH w:val="single" w:sz="18" w:space="0" w:color="000001"/>
             </w:tcBorders>
             <w:shd w:fill="auto" w:val="clear"/>
             <w:tcMar>
-              <w:left w:w="47" w:type="dxa"/>
+              <w:left w:w="-22" w:type="dxa"/>
             </w:tcMar>
           </w:tcPr>
           <w:p>
@@ -1211,31 +1304,25 @@
               <w:rPr>
                 <w:b/>
               </w:rPr>
-              <w:t>2</w:t>
-            </w:r>
-            <w:r>
-              <w:rPr>
-                <w:b/>
-              </w:rPr>
-              <w:t>ª ENTREVISTA</w:t>
+              <w:t>2ª ENTREVISTA</w:t>
             </w:r>
             <w:r/>
           </w:p>
         </w:tc>
         <w:tc>
           <w:tcPr>
-            <w:tcW w:w="7394" w:type="dxa"/>
+            <w:tcW w:w="7393" w:type="dxa"/>
             <w:tcBorders>
-              <w:top w:val="single" w:sz="18" w:space="0" w:color="000000"/>
-              <w:left w:val="single" w:sz="4" w:space="0" w:color="000000"/>
-              <w:bottom w:val="single" w:sz="18" w:space="0" w:color="000000"/>
-              <w:right w:val="single" w:sz="18" w:space="0" w:color="000000"/>
-              <w:insideH w:val="single" w:sz="18" w:space="0" w:color="000000"/>
-              <w:insideV w:val="single" w:sz="18" w:space="0" w:color="000000"/>
+              <w:top w:val="single" w:sz="18" w:space="0" w:color="000001"/>
+              <w:left w:val="single" w:sz="4" w:space="0" w:color="000001"/>
+              <w:bottom w:val="single" w:sz="18" w:space="0" w:color="000001"/>
+              <w:right w:val="single" w:sz="18" w:space="0" w:color="000001"/>
+              <w:insideH w:val="single" w:sz="18" w:space="0" w:color="000001"/>
+              <w:insideV w:val="single" w:sz="18" w:space="0" w:color="000001"/>
             </w:tcBorders>
             <w:shd w:fill="auto" w:val="clear"/>
             <w:tcMar>
-              <w:left w:w="65" w:type="dxa"/>
+              <w:left w:w="40" w:type="dxa"/>
             </w:tcMar>
           </w:tcPr>
           <w:p>
@@ -1256,14 +1343,7 @@
                 <w:b w:val="false"/>
                 <w:bCs w:val="false"/>
               </w:rPr>
-              <w:t xml:space="preserve"> </w:t>
-            </w:r>
-            <w:r>
-              <w:rPr>
-                <w:b w:val="false"/>
-                <w:bCs w:val="false"/>
-              </w:rPr>
-              <w:t>{e2.dayOfMonth}/{e2.month}/{e2.year}</w:t>
+              <w:t xml:space="preserve"> {#visita_seg}{fecha_texto}{/visita_seg}</w:t>
             </w:r>
             <w:r/>
           </w:p>
@@ -1276,20 +1356,20 @@
         </w:trPr>
         <w:tc>
           <w:tcPr>
-            <w:tcW w:w="9585" w:type="dxa"/>
+            <w:tcW w:w="9584" w:type="dxa"/>
             <w:gridSpan w:val="2"/>
             <w:tcBorders>
-              <w:top w:val="single" w:sz="18" w:space="0" w:color="000000"/>
-              <w:left w:val="single" w:sz="18" w:space="0" w:color="000000"/>
-              <w:bottom w:val="single" w:sz="4" w:space="0" w:color="000000"/>
-              <w:right w:val="single" w:sz="18" w:space="0" w:color="000000"/>
-              <w:insideH w:val="single" w:sz="4" w:space="0" w:color="000000"/>
-              <w:insideV w:val="single" w:sz="18" w:space="0" w:color="000000"/>
+              <w:top w:val="single" w:sz="18" w:space="0" w:color="000001"/>
+              <w:left w:val="single" w:sz="18" w:space="0" w:color="000001"/>
+              <w:bottom w:val="single" w:sz="4" w:space="0" w:color="000001"/>
+              <w:right w:val="single" w:sz="18" w:space="0" w:color="000001"/>
+              <w:insideH w:val="single" w:sz="4" w:space="0" w:color="000001"/>
+              <w:insideV w:val="single" w:sz="18" w:space="0" w:color="000001"/>
             </w:tcBorders>
             <w:shd w:fill="auto" w:val="clear"/>
             <w:tcMar>
               <w:top w:w="57" w:type="dxa"/>
-              <w:left w:w="47" w:type="dxa"/>
+              <w:left w:w="-22" w:type="dxa"/>
               <w:bottom w:w="57" w:type="dxa"/>
             </w:tcMar>
           </w:tcPr>
@@ -1298,7 +1378,7 @@
               <w:pStyle w:val="Normal"/>
               <w:numPr>
                 <w:ilvl w:val="0"/>
-                <w:numId w:val="10"/>
+                <w:numId w:val="2"/>
               </w:numPr>
               <w:spacing w:lineRule="auto" w:line="480"/>
               <w:jc w:val="left"/>
@@ -1310,7 +1390,7 @@
                 <w:szCs w:val="22"/>
                 <w:bCs w:val="false"/>
                 <w:rFonts w:ascii="Arial" w:hAnsi="Arial" w:eastAsia="Batang;바탕" w:cs="Arial"/>
-                <w:color w:val="auto"/>
+                <w:color w:val="00000A"/>
                 <w:lang w:val="es-ES" w:eastAsia="zh-CN" w:bidi="ar-SA"/>
               </w:rPr>
             </w:pPr>
@@ -1328,7 +1408,7 @@
               <w:pStyle w:val="Normal"/>
               <w:numPr>
                 <w:ilvl w:val="0"/>
-                <w:numId w:val="10"/>
+                <w:numId w:val="2"/>
               </w:numPr>
               <w:spacing w:lineRule="auto" w:line="480"/>
               <w:jc w:val="left"/>
@@ -1340,7 +1420,7 @@
                 <w:szCs w:val="22"/>
                 <w:bCs w:val="false"/>
                 <w:rFonts w:ascii="Arial" w:hAnsi="Arial" w:eastAsia="Batang;바탕" w:cs="Arial"/>
-                <w:color w:val="auto"/>
+                <w:color w:val="00000A"/>
                 <w:lang w:val="es-ES" w:eastAsia="zh-CN" w:bidi="ar-SA"/>
               </w:rPr>
             </w:pPr>
@@ -1362,20 +1442,20 @@
         </w:trPr>
         <w:tc>
           <w:tcPr>
-            <w:tcW w:w="9585" w:type="dxa"/>
+            <w:tcW w:w="9584" w:type="dxa"/>
             <w:gridSpan w:val="2"/>
             <w:tcBorders>
-              <w:top w:val="single" w:sz="4" w:space="0" w:color="000000"/>
-              <w:left w:val="single" w:sz="18" w:space="0" w:color="000000"/>
-              <w:bottom w:val="single" w:sz="18" w:space="0" w:color="000000"/>
-              <w:right w:val="single" w:sz="18" w:space="0" w:color="000000"/>
-              <w:insideH w:val="single" w:sz="18" w:space="0" w:color="000000"/>
-              <w:insideV w:val="single" w:sz="18" w:space="0" w:color="000000"/>
+              <w:top w:val="single" w:sz="4" w:space="0" w:color="000001"/>
+              <w:left w:val="single" w:sz="18" w:space="0" w:color="000001"/>
+              <w:bottom w:val="single" w:sz="18" w:space="0" w:color="000001"/>
+              <w:right w:val="single" w:sz="18" w:space="0" w:color="000001"/>
+              <w:insideH w:val="single" w:sz="18" w:space="0" w:color="000001"/>
+              <w:insideV w:val="single" w:sz="18" w:space="0" w:color="000001"/>
             </w:tcBorders>
             <w:shd w:fill="auto" w:val="clear"/>
             <w:tcMar>
               <w:top w:w="57" w:type="dxa"/>
-              <w:left w:w="47" w:type="dxa"/>
+              <w:left w:w="-22" w:type="dxa"/>
               <w:bottom w:w="57" w:type="dxa"/>
             </w:tcMar>
           </w:tcPr>
@@ -1391,7 +1471,7 @@
                 <w:szCs w:val="22"/>
                 <w:bCs/>
                 <w:rFonts w:ascii="Arial" w:hAnsi="Arial" w:eastAsia="Batang;바탕" w:cs="Arial"/>
-                <w:color w:val="auto"/>
+                <w:color w:val="00000A"/>
                 <w:lang w:val="es-ES" w:eastAsia="zh-CN" w:bidi="ar-SA"/>
               </w:rPr>
             </w:pPr>
@@ -1416,15 +1496,35 @@
                 <w:szCs w:val="22"/>
                 <w:bCs w:val="false"/>
                 <w:rFonts w:ascii="Arial" w:hAnsi="Arial" w:eastAsia="Batang;바탕" w:cs="Arial"/>
-                <w:color w:val="auto"/>
+                <w:color w:val="00000A"/>
                 <w:lang w:val="es-ES" w:eastAsia="zh-CN" w:bidi="ar-SA"/>
               </w:rPr>
             </w:pPr>
             <w:r>
               <w:rPr>
+                <w:rFonts w:eastAsia="Batang;바탕" w:cs="Arial"/>
                 <w:b w:val="false"/>
                 <w:bCs w:val="false"/>
-              </w:rPr>
+                <w:color w:val="00000A"/>
+                <w:sz w:val="22"/>
+                <w:szCs w:val="22"/>
+                <w:lang w:val="es-ES" w:eastAsia="zh-CN" w:bidi="ar-SA"/>
+              </w:rPr>
+            </w:r>
+            <w:r/>
+          </w:p>
+          <w:p>
+            <w:pPr>
+              <w:pStyle w:val="Normal"/>
+              <w:ind w:left="12" w:right="0" w:hanging="0"/>
+              <w:jc w:val="left"/>
+            </w:pPr>
+            <w:r>
+              <w:rPr>
+                <w:b w:val="false"/>
+                <w:bCs w:val="false"/>
+              </w:rPr>
+              <w:t>{#visita_seg}{impresion}{/visita_seg}</w:t>
             </w:r>
             <w:r/>
           </w:p>
@@ -1434,40 +1534,21 @@
               <w:jc w:val="left"/>
               <w:rPr>
                 <w:sz w:val="22"/>
-                <w:b w:val="false"/>
-                <w:sz w:val="22"/>
-                <w:b w:val="false"/>
-                <w:szCs w:val="22"/>
-                <w:bCs w:val="false"/>
-                <w:rFonts w:ascii="Arial" w:hAnsi="Arial" w:eastAsia="Batang;바탕" w:cs="Arial"/>
-                <w:color w:val="auto"/>
-                <w:lang w:val="es-ES" w:eastAsia="zh-CN" w:bidi="ar-SA"/>
-              </w:rPr>
-            </w:pPr>
-            <w:r>
-              <w:rPr>
-                <w:b w:val="false"/>
-                <w:bCs w:val="false"/>
-              </w:rPr>
-              <w:t>{e2.impresion}</w:t>
-            </w:r>
-            <w:r/>
-          </w:p>
-          <w:p>
-            <w:pPr>
-              <w:pStyle w:val="Normal"/>
-              <w:jc w:val="left"/>
-              <w:rPr>
-                <w:sz w:val="22"/>
                 <w:sz w:val="22"/>
                 <w:szCs w:val="22"/>
                 <w:rFonts w:ascii="Arial" w:hAnsi="Arial" w:eastAsia="Batang;바탕" w:cs="Arial"/>
-                <w:color w:val="auto"/>
+                <w:color w:val="00000A"/>
                 <w:lang w:val="es-ES" w:eastAsia="zh-CN" w:bidi="ar-SA"/>
               </w:rPr>
             </w:pPr>
             <w:r>
-              <w:rPr/>
+              <w:rPr>
+                <w:rFonts w:eastAsia="Batang;바탕" w:cs="Arial"/>
+                <w:color w:val="00000A"/>
+                <w:sz w:val="22"/>
+                <w:szCs w:val="22"/>
+                <w:lang w:val="es-ES" w:eastAsia="zh-CN" w:bidi="ar-SA"/>
+              </w:rPr>
             </w:r>
             <w:r/>
           </w:p>
@@ -1482,12 +1563,18 @@
           <w:sz w:val="22"/>
           <w:szCs w:val="22"/>
           <w:rFonts w:ascii="Arial" w:hAnsi="Arial" w:eastAsia="Batang;바탕" w:cs="Arial"/>
-          <w:color w:val="auto"/>
+          <w:color w:val="00000A"/>
           <w:lang w:val="es-ES" w:eastAsia="zh-CN" w:bidi="ar-SA"/>
         </w:rPr>
       </w:pPr>
       <w:r>
-        <w:rPr/>
+        <w:rPr>
+          <w:rFonts w:eastAsia="Batang;바탕" w:cs="Arial"/>
+          <w:color w:val="00000A"/>
+          <w:sz w:val="22"/>
+          <w:szCs w:val="22"/>
+          <w:lang w:val="es-ES" w:eastAsia="zh-CN" w:bidi="ar-SA"/>
+        </w:rPr>
       </w:r>
       <w:r/>
     </w:p>
@@ -1516,23 +1603,23 @@
       <w:tblPr>
         <w:tblW w:w="9585" w:type="dxa"/>
         <w:jc w:val="left"/>
-        <w:tblInd w:w="-44" w:type="dxa"/>
+        <w:tblInd w:w="-154" w:type="dxa"/>
         <w:tblBorders>
-          <w:top w:val="single" w:sz="18" w:space="0" w:color="000000"/>
-          <w:left w:val="single" w:sz="18" w:space="0" w:color="000000"/>
-          <w:bottom w:val="single" w:sz="18" w:space="0" w:color="000000"/>
-          <w:insideH w:val="single" w:sz="18" w:space="0" w:color="000000"/>
+          <w:top w:val="single" w:sz="18" w:space="0" w:color="000001"/>
+          <w:left w:val="single" w:sz="18" w:space="0" w:color="000001"/>
+          <w:bottom w:val="single" w:sz="18" w:space="0" w:color="000001"/>
+          <w:insideH w:val="single" w:sz="18" w:space="0" w:color="000001"/>
         </w:tblBorders>
         <w:tblCellMar>
           <w:top w:w="0" w:type="dxa"/>
-          <w:left w:w="47" w:type="dxa"/>
+          <w:left w:w="-22" w:type="dxa"/>
           <w:bottom w:w="0" w:type="dxa"/>
           <w:right w:w="70" w:type="dxa"/>
         </w:tblCellMar>
       </w:tblPr>
       <w:tblGrid>
         <w:gridCol w:w="2191"/>
-        <w:gridCol w:w="7394"/>
+        <w:gridCol w:w="7393"/>
       </w:tblGrid>
       <w:tr>
         <w:trPr>
@@ -1543,14 +1630,14 @@
           <w:tcPr>
             <w:tcW w:w="2191" w:type="dxa"/>
             <w:tcBorders>
-              <w:top w:val="single" w:sz="18" w:space="0" w:color="000000"/>
-              <w:left w:val="single" w:sz="18" w:space="0" w:color="000000"/>
-              <w:bottom w:val="single" w:sz="18" w:space="0" w:color="000000"/>
-              <w:insideH w:val="single" w:sz="18" w:space="0" w:color="000000"/>
+              <w:top w:val="single" w:sz="18" w:space="0" w:color="000001"/>
+              <w:left w:val="single" w:sz="18" w:space="0" w:color="000001"/>
+              <w:bottom w:val="single" w:sz="18" w:space="0" w:color="000001"/>
+              <w:insideH w:val="single" w:sz="18" w:space="0" w:color="000001"/>
             </w:tcBorders>
             <w:shd w:fill="auto" w:val="clear"/>
             <w:tcMar>
-              <w:left w:w="47" w:type="dxa"/>
+              <w:left w:w="-22" w:type="dxa"/>
             </w:tcMar>
           </w:tcPr>
           <w:p>
@@ -1565,7 +1652,7 @@
                 <w:b/>
                 <w:szCs w:val="22"/>
                 <w:rFonts w:ascii="Arial" w:hAnsi="Arial" w:eastAsia="Batang;바탕" w:cs="Arial"/>
-                <w:color w:val="auto"/>
+                <w:color w:val="00000A"/>
                 <w:lang w:val="es-ES" w:eastAsia="zh-CN" w:bidi="ar-SA"/>
               </w:rPr>
             </w:pPr>
@@ -1580,18 +1667,18 @@
         </w:tc>
         <w:tc>
           <w:tcPr>
-            <w:tcW w:w="7394" w:type="dxa"/>
+            <w:tcW w:w="7393" w:type="dxa"/>
             <w:tcBorders>
-              <w:top w:val="single" w:sz="18" w:space="0" w:color="000000"/>
-              <w:left w:val="single" w:sz="4" w:space="0" w:color="000000"/>
-              <w:bottom w:val="single" w:sz="18" w:space="0" w:color="000000"/>
-              <w:right w:val="single" w:sz="18" w:space="0" w:color="000000"/>
-              <w:insideH w:val="single" w:sz="18" w:space="0" w:color="000000"/>
-              <w:insideV w:val="single" w:sz="18" w:space="0" w:color="000000"/>
+              <w:top w:val="single" w:sz="18" w:space="0" w:color="000001"/>
+              <w:left w:val="single" w:sz="4" w:space="0" w:color="000001"/>
+              <w:bottom w:val="single" w:sz="18" w:space="0" w:color="000001"/>
+              <w:right w:val="single" w:sz="18" w:space="0" w:color="000001"/>
+              <w:insideH w:val="single" w:sz="18" w:space="0" w:color="000001"/>
+              <w:insideV w:val="single" w:sz="18" w:space="0" w:color="000001"/>
             </w:tcBorders>
             <w:shd w:fill="auto" w:val="clear"/>
             <w:tcMar>
-              <w:left w:w="65" w:type="dxa"/>
+              <w:left w:w="40" w:type="dxa"/>
             </w:tcMar>
           </w:tcPr>
           <w:p>
@@ -1612,63 +1699,7 @@
                 <w:b w:val="false"/>
                 <w:bCs w:val="false"/>
               </w:rPr>
-              <w:t xml:space="preserve"> </w:t>
-            </w:r>
-            <w:r>
-              <w:rPr>
-                <w:b w:val="false"/>
-                <w:bCs w:val="false"/>
-              </w:rPr>
-              <w:t>{</w:t>
-            </w:r>
-            <w:r>
-              <w:rPr>
-                <w:b w:val="false"/>
-                <w:bCs w:val="false"/>
-              </w:rPr>
-              <w:t>e</w:t>
-            </w:r>
-            <w:r>
-              <w:rPr>
-                <w:b w:val="false"/>
-                <w:bCs w:val="false"/>
-              </w:rPr>
-              <w:t>3</w:t>
-            </w:r>
-            <w:r>
-              <w:rPr>
-                <w:b w:val="false"/>
-                <w:bCs w:val="false"/>
-              </w:rPr>
-              <w:t>.dayOfMonth}/{e</w:t>
-            </w:r>
-            <w:r>
-              <w:rPr>
-                <w:b w:val="false"/>
-                <w:bCs w:val="false"/>
-              </w:rPr>
-              <w:t>3</w:t>
-            </w:r>
-            <w:r>
-              <w:rPr>
-                <w:b w:val="false"/>
-                <w:bCs w:val="false"/>
-              </w:rPr>
-              <w:t>.month}/{e</w:t>
-            </w:r>
-            <w:r>
-              <w:rPr>
-                <w:b w:val="false"/>
-                <w:bCs w:val="false"/>
-              </w:rPr>
-              <w:t>3</w:t>
-            </w:r>
-            <w:r>
-              <w:rPr>
-                <w:b w:val="false"/>
-                <w:bCs w:val="false"/>
-              </w:rPr>
-              <w:t>.year}</w:t>
+              <w:t xml:space="preserve"> {#visita_fin}{fecha_texto}{/visita_fin}</w:t>
             </w:r>
             <w:r/>
           </w:p>
@@ -1681,20 +1712,20 @@
         </w:trPr>
         <w:tc>
           <w:tcPr>
-            <w:tcW w:w="9585" w:type="dxa"/>
+            <w:tcW w:w="9584" w:type="dxa"/>
             <w:gridSpan w:val="2"/>
             <w:tcBorders>
-              <w:top w:val="single" w:sz="18" w:space="0" w:color="000000"/>
-              <w:left w:val="single" w:sz="18" w:space="0" w:color="000000"/>
-              <w:bottom w:val="single" w:sz="4" w:space="0" w:color="000000"/>
-              <w:right w:val="single" w:sz="18" w:space="0" w:color="000000"/>
-              <w:insideH w:val="single" w:sz="4" w:space="0" w:color="000000"/>
-              <w:insideV w:val="single" w:sz="18" w:space="0" w:color="000000"/>
+              <w:top w:val="single" w:sz="18" w:space="0" w:color="000001"/>
+              <w:left w:val="single" w:sz="18" w:space="0" w:color="000001"/>
+              <w:bottom w:val="single" w:sz="4" w:space="0" w:color="000001"/>
+              <w:right w:val="single" w:sz="18" w:space="0" w:color="000001"/>
+              <w:insideH w:val="single" w:sz="4" w:space="0" w:color="000001"/>
+              <w:insideV w:val="single" w:sz="18" w:space="0" w:color="000001"/>
             </w:tcBorders>
             <w:shd w:fill="auto" w:val="clear"/>
             <w:tcMar>
               <w:top w:w="57" w:type="dxa"/>
-              <w:left w:w="47" w:type="dxa"/>
+              <w:left w:w="-22" w:type="dxa"/>
               <w:bottom w:w="57" w:type="dxa"/>
             </w:tcMar>
           </w:tcPr>
@@ -1703,7 +1734,7 @@
               <w:pStyle w:val="Normal"/>
               <w:numPr>
                 <w:ilvl w:val="0"/>
-                <w:numId w:val="10"/>
+                <w:numId w:val="2"/>
               </w:numPr>
               <w:spacing w:lineRule="auto" w:line="480"/>
               <w:jc w:val="left"/>
@@ -1715,7 +1746,7 @@
                 <w:szCs w:val="22"/>
                 <w:bCs w:val="false"/>
                 <w:rFonts w:ascii="Arial" w:hAnsi="Arial" w:eastAsia="Batang;바탕" w:cs="Arial"/>
-                <w:color w:val="auto"/>
+                <w:color w:val="00000A"/>
                 <w:lang w:val="es-ES" w:eastAsia="zh-CN" w:bidi="ar-SA"/>
               </w:rPr>
             </w:pPr>
@@ -1733,7 +1764,7 @@
               <w:pStyle w:val="Normal"/>
               <w:numPr>
                 <w:ilvl w:val="0"/>
-                <w:numId w:val="10"/>
+                <w:numId w:val="2"/>
               </w:numPr>
               <w:spacing w:lineRule="auto" w:line="480"/>
               <w:jc w:val="left"/>
@@ -1745,7 +1776,7 @@
                 <w:szCs w:val="22"/>
                 <w:bCs w:val="false"/>
                 <w:rFonts w:ascii="Arial" w:hAnsi="Arial" w:eastAsia="Batang;바탕" w:cs="Arial"/>
-                <w:color w:val="auto"/>
+                <w:color w:val="00000A"/>
                 <w:lang w:val="es-ES" w:eastAsia="zh-CN" w:bidi="ar-SA"/>
               </w:rPr>
             </w:pPr>
@@ -1767,20 +1798,20 @@
         </w:trPr>
         <w:tc>
           <w:tcPr>
-            <w:tcW w:w="9585" w:type="dxa"/>
+            <w:tcW w:w="9584" w:type="dxa"/>
             <w:gridSpan w:val="2"/>
             <w:tcBorders>
-              <w:top w:val="single" w:sz="4" w:space="0" w:color="000000"/>
-              <w:left w:val="single" w:sz="18" w:space="0" w:color="000000"/>
-              <w:bottom w:val="single" w:sz="18" w:space="0" w:color="000000"/>
-              <w:right w:val="single" w:sz="18" w:space="0" w:color="000000"/>
-              <w:insideH w:val="single" w:sz="18" w:space="0" w:color="000000"/>
-              <w:insideV w:val="single" w:sz="18" w:space="0" w:color="000000"/>
+              <w:top w:val="single" w:sz="4" w:space="0" w:color="000001"/>
+              <w:left w:val="single" w:sz="18" w:space="0" w:color="000001"/>
+              <w:bottom w:val="single" w:sz="18" w:space="0" w:color="000001"/>
+              <w:right w:val="single" w:sz="18" w:space="0" w:color="000001"/>
+              <w:insideH w:val="single" w:sz="18" w:space="0" w:color="000001"/>
+              <w:insideV w:val="single" w:sz="18" w:space="0" w:color="000001"/>
             </w:tcBorders>
             <w:shd w:fill="auto" w:val="clear"/>
             <w:tcMar>
               <w:top w:w="57" w:type="dxa"/>
-              <w:left w:w="47" w:type="dxa"/>
+              <w:left w:w="-22" w:type="dxa"/>
               <w:bottom w:w="57" w:type="dxa"/>
             </w:tcMar>
           </w:tcPr>
@@ -1796,7 +1827,7 @@
                 <w:szCs w:val="22"/>
                 <w:bCs/>
                 <w:rFonts w:ascii="Arial" w:hAnsi="Arial" w:eastAsia="Batang;바탕" w:cs="Arial"/>
-                <w:color w:val="auto"/>
+                <w:color w:val="00000A"/>
                 <w:lang w:val="es-ES" w:eastAsia="zh-CN" w:bidi="ar-SA"/>
               </w:rPr>
             </w:pPr>
@@ -1821,15 +1852,35 @@
                 <w:szCs w:val="22"/>
                 <w:bCs w:val="false"/>
                 <w:rFonts w:ascii="Arial" w:hAnsi="Arial" w:eastAsia="Batang;바탕" w:cs="Arial"/>
-                <w:color w:val="auto"/>
+                <w:color w:val="00000A"/>
                 <w:lang w:val="es-ES" w:eastAsia="zh-CN" w:bidi="ar-SA"/>
               </w:rPr>
             </w:pPr>
             <w:r>
               <w:rPr>
+                <w:rFonts w:eastAsia="Batang;바탕" w:cs="Arial"/>
                 <w:b w:val="false"/>
                 <w:bCs w:val="false"/>
-              </w:rPr>
+                <w:color w:val="00000A"/>
+                <w:sz w:val="22"/>
+                <w:szCs w:val="22"/>
+                <w:lang w:val="es-ES" w:eastAsia="zh-CN" w:bidi="ar-SA"/>
+              </w:rPr>
+            </w:r>
+            <w:r/>
+          </w:p>
+          <w:p>
+            <w:pPr>
+              <w:pStyle w:val="Normal"/>
+              <w:ind w:left="12" w:right="0" w:hanging="0"/>
+              <w:jc w:val="left"/>
+            </w:pPr>
+            <w:r>
+              <w:rPr>
+                <w:b w:val="false"/>
+                <w:bCs w:val="false"/>
+              </w:rPr>
+              <w:t>{#visita_fin}{impresion}{/visita_fin}</w:t>
             </w:r>
             <w:r/>
           </w:p>
@@ -1839,41 +1890,20 @@
               <w:jc w:val="left"/>
               <w:rPr>
                 <w:sz w:val="22"/>
-                <w:b w:val="false"/>
-                <w:sz w:val="22"/>
-                <w:b w:val="false"/>
-                <w:szCs w:val="22"/>
-                <w:bCs w:val="false"/>
-                <w:rFonts w:ascii="Arial" w:hAnsi="Arial" w:eastAsia="Batang;바탕" w:cs="Arial"/>
-                <w:color w:val="auto"/>
-                <w:lang w:val="es-ES" w:eastAsia="zh-CN" w:bidi="ar-SA"/>
-              </w:rPr>
-            </w:pPr>
-            <w:r>
-              <w:rPr>
-                <w:b w:val="false"/>
-                <w:bCs w:val="false"/>
-              </w:rPr>
-              <w:t>{e3.impresion}</w:t>
-            </w:r>
-            <w:r/>
-          </w:p>
-          <w:p>
-            <w:pPr>
-              <w:pStyle w:val="Normal"/>
-              <w:jc w:val="left"/>
-              <w:rPr>
-                <w:sz w:val="22"/>
                 <w:sz w:val="22"/>
                 <w:szCs w:val="22"/>
                 <w:rFonts w:ascii="Arial" w:hAnsi="Arial" w:eastAsia="Batang;바탕" w:cs="Arial"/>
-                <w:color w:val="auto"/>
+                <w:color w:val="00000A"/>
                 <w:lang w:val="zxx" w:eastAsia="zxx" w:bidi="ar-SA"/>
               </w:rPr>
             </w:pPr>
             <w:r>
               <w:rPr>
-                <w:lang w:val="zxx" w:eastAsia="zxx"/>
+                <w:rFonts w:eastAsia="Batang;바탕" w:cs="Arial"/>
+                <w:color w:val="00000A"/>
+                <w:sz w:val="22"/>
+                <w:szCs w:val="22"/>
+                <w:lang w:val="zxx" w:eastAsia="zxx" w:bidi="ar-SA"/>
               </w:rPr>
             </w:r>
             <w:r/>
@@ -1903,18 +1933,18 @@
       <w:tblPr>
         <w:tblW w:w="9585" w:type="dxa"/>
         <w:jc w:val="left"/>
-        <w:tblInd w:w="-44" w:type="dxa"/>
+        <w:tblInd w:w="-154" w:type="dxa"/>
         <w:tblBorders>
-          <w:top w:val="single" w:sz="18" w:space="0" w:color="000000"/>
-          <w:left w:val="single" w:sz="18" w:space="0" w:color="000000"/>
-          <w:bottom w:val="single" w:sz="4" w:space="0" w:color="000000"/>
-          <w:right w:val="single" w:sz="18" w:space="0" w:color="000000"/>
-          <w:insideH w:val="single" w:sz="4" w:space="0" w:color="000000"/>
-          <w:insideV w:val="single" w:sz="18" w:space="0" w:color="000000"/>
+          <w:top w:val="single" w:sz="18" w:space="0" w:color="000001"/>
+          <w:left w:val="single" w:sz="18" w:space="0" w:color="000001"/>
+          <w:bottom w:val="single" w:sz="4" w:space="0" w:color="000001"/>
+          <w:right w:val="single" w:sz="18" w:space="0" w:color="000001"/>
+          <w:insideH w:val="single" w:sz="4" w:space="0" w:color="000001"/>
+          <w:insideV w:val="single" w:sz="18" w:space="0" w:color="000001"/>
         </w:tblBorders>
         <w:tblCellMar>
           <w:top w:w="57" w:type="dxa"/>
-          <w:left w:w="47" w:type="dxa"/>
+          <w:left w:w="-22" w:type="dxa"/>
           <w:bottom w:w="57" w:type="dxa"/>
           <w:right w:w="70" w:type="dxa"/>
         </w:tblCellMar>
@@ -1931,16 +1961,16 @@
           <w:tcPr>
             <w:tcW w:w="9585" w:type="dxa"/>
             <w:tcBorders>
-              <w:top w:val="single" w:sz="18" w:space="0" w:color="000000"/>
-              <w:left w:val="single" w:sz="18" w:space="0" w:color="000000"/>
-              <w:bottom w:val="single" w:sz="4" w:space="0" w:color="000000"/>
-              <w:right w:val="single" w:sz="18" w:space="0" w:color="000000"/>
-              <w:insideH w:val="single" w:sz="4" w:space="0" w:color="000000"/>
-              <w:insideV w:val="single" w:sz="18" w:space="0" w:color="000000"/>
+              <w:top w:val="single" w:sz="18" w:space="0" w:color="000001"/>
+              <w:left w:val="single" w:sz="18" w:space="0" w:color="000001"/>
+              <w:bottom w:val="single" w:sz="4" w:space="0" w:color="000001"/>
+              <w:right w:val="single" w:sz="18" w:space="0" w:color="000001"/>
+              <w:insideH w:val="single" w:sz="4" w:space="0" w:color="000001"/>
+              <w:insideV w:val="single" w:sz="18" w:space="0" w:color="000001"/>
             </w:tcBorders>
             <w:shd w:fill="auto" w:val="clear"/>
             <w:tcMar>
-              <w:left w:w="47" w:type="dxa"/>
+              <w:left w:w="-22" w:type="dxa"/>
             </w:tcMar>
             <w:vAlign w:val="center"/>
           </w:tcPr>
@@ -1955,7 +1985,7 @@
                 <w:b/>
                 <w:szCs w:val="22"/>
                 <w:rFonts w:ascii="Arial" w:hAnsi="Arial" w:eastAsia="Batang;바탕" w:cs="Arial"/>
-                <w:color w:val="auto"/>
+                <w:color w:val="00000A"/>
                 <w:lang w:val="es-ES" w:eastAsia="zh-CN" w:bidi="ar-SA"/>
               </w:rPr>
             </w:pPr>
@@ -1978,16 +2008,16 @@
           <w:tcPr>
             <w:tcW w:w="9585" w:type="dxa"/>
             <w:tcBorders>
-              <w:top w:val="single" w:sz="4" w:space="0" w:color="000000"/>
-              <w:left w:val="single" w:sz="18" w:space="0" w:color="000000"/>
-              <w:bottom w:val="single" w:sz="18" w:space="0" w:color="000000"/>
-              <w:right w:val="single" w:sz="18" w:space="0" w:color="000000"/>
-              <w:insideH w:val="single" w:sz="18" w:space="0" w:color="000000"/>
-              <w:insideV w:val="single" w:sz="18" w:space="0" w:color="000000"/>
+              <w:top w:val="single" w:sz="4" w:space="0" w:color="000001"/>
+              <w:left w:val="single" w:sz="18" w:space="0" w:color="000001"/>
+              <w:bottom w:val="single" w:sz="18" w:space="0" w:color="000001"/>
+              <w:right w:val="single" w:sz="18" w:space="0" w:color="000001"/>
+              <w:insideH w:val="single" w:sz="18" w:space="0" w:color="000001"/>
+              <w:insideV w:val="single" w:sz="18" w:space="0" w:color="000001"/>
             </w:tcBorders>
             <w:shd w:fill="auto" w:val="clear"/>
             <w:tcMar>
-              <w:left w:w="47" w:type="dxa"/>
+              <w:left w:w="-22" w:type="dxa"/>
             </w:tcMar>
           </w:tcPr>
           <w:p>
@@ -1999,12 +2029,18 @@
                 <w:sz w:val="22"/>
                 <w:szCs w:val="22"/>
                 <w:rFonts w:ascii="Arial" w:hAnsi="Arial" w:eastAsia="Batang;바탕" w:cs="Arial"/>
-                <w:color w:val="auto"/>
+                <w:color w:val="00000A"/>
                 <w:lang w:val="es-ES" w:eastAsia="zh-CN" w:bidi="ar-SA"/>
               </w:rPr>
             </w:pPr>
             <w:r>
-              <w:rPr/>
+              <w:rPr>
+                <w:rFonts w:eastAsia="Batang;바탕" w:cs="Arial"/>
+                <w:color w:val="00000A"/>
+                <w:sz w:val="22"/>
+                <w:szCs w:val="22"/>
+                <w:lang w:val="es-ES" w:eastAsia="zh-CN" w:bidi="ar-SA"/>
+              </w:rPr>
             </w:r>
             <w:r/>
           </w:p>
@@ -2015,11 +2051,15 @@
             </w:pPr>
             <w:r>
               <w:rPr/>
-              <w:t xml:space="preserve">{#compl}{dayOfMonth}/{month}/{year} - </w:t>
+              <w:t>{#visita_</w:t>
             </w:r>
             <w:r>
               <w:rPr/>
-              <w:t>{impresion}</w:t>
+              <w:t>otra</w:t>
+            </w:r>
+            <w:r>
+              <w:rPr/>
+              <w:t>}{fecha_texto} - {impresion}</w:t>
             </w:r>
             <w:r/>
           </w:p>
@@ -2032,13 +2072,21 @@
                 <w:sz w:val="22"/>
                 <w:szCs w:val="22"/>
                 <w:rFonts w:ascii="Arial" w:hAnsi="Arial" w:eastAsia="Batang;바탕" w:cs="Arial"/>
-                <w:color w:val="auto"/>
+                <w:color w:val="00000A"/>
                 <w:lang w:val="es-ES" w:eastAsia="zh-CN" w:bidi="ar-SA"/>
               </w:rPr>
             </w:pPr>
             <w:r>
               <w:rPr/>
-              <w:t>{/compl}</w:t>
+              <w:t>{/visita_</w:t>
+            </w:r>
+            <w:r>
+              <w:rPr/>
+              <w:t>otra</w:t>
+            </w:r>
+            <w:r>
+              <w:rPr/>
+              <w:t>}</w:t>
             </w:r>
             <w:r/>
           </w:p>
@@ -2051,13 +2099,17 @@
                 <w:sz w:val="22"/>
                 <w:szCs w:val="22"/>
                 <w:rFonts w:ascii="Arial" w:hAnsi="Arial" w:eastAsia="Batang;바탕" w:cs="Arial"/>
-                <w:color w:val="auto"/>
+                <w:color w:val="00000A"/>
                 <w:lang w:val="zxx" w:eastAsia="zxx" w:bidi="ar-SA"/>
               </w:rPr>
             </w:pPr>
             <w:r>
               <w:rPr>
-                <w:lang w:val="zxx" w:eastAsia="zxx"/>
+                <w:rFonts w:eastAsia="Batang;바탕" w:cs="Arial"/>
+                <w:color w:val="00000A"/>
+                <w:sz w:val="22"/>
+                <w:szCs w:val="22"/>
+                <w:lang w:val="zxx" w:eastAsia="zxx" w:bidi="ar-SA"/>
               </w:rPr>
             </w:r>
             <w:r/>
@@ -2073,12 +2125,18 @@
           <w:sz w:val="22"/>
           <w:szCs w:val="22"/>
           <w:rFonts w:ascii="Arial" w:hAnsi="Arial" w:eastAsia="Batang;바탕" w:cs="Arial"/>
-          <w:color w:val="auto"/>
+          <w:color w:val="00000A"/>
           <w:lang w:val="es-ES" w:eastAsia="zh-CN" w:bidi="ar-SA"/>
         </w:rPr>
       </w:pPr>
       <w:r>
-        <w:rPr/>
+        <w:rPr>
+          <w:rFonts w:eastAsia="Batang;바탕" w:cs="Arial"/>
+          <w:color w:val="00000A"/>
+          <w:sz w:val="22"/>
+          <w:szCs w:val="22"/>
+          <w:lang w:val="es-ES" w:eastAsia="zh-CN" w:bidi="ar-SA"/>
+        </w:rPr>
       </w:r>
       <w:r/>
     </w:p>
@@ -2090,12 +2148,18 @@
           <w:sz w:val="22"/>
           <w:szCs w:val="22"/>
           <w:rFonts w:ascii="Arial" w:hAnsi="Arial" w:eastAsia="Batang;바탕" w:cs="Arial"/>
-          <w:color w:val="auto"/>
+          <w:color w:val="00000A"/>
           <w:lang w:val="es-ES" w:eastAsia="zh-CN" w:bidi="ar-SA"/>
         </w:rPr>
       </w:pPr>
       <w:r>
-        <w:rPr/>
+        <w:rPr>
+          <w:rFonts w:eastAsia="Batang;바탕" w:cs="Arial"/>
+          <w:color w:val="00000A"/>
+          <w:sz w:val="22"/>
+          <w:szCs w:val="22"/>
+          <w:lang w:val="es-ES" w:eastAsia="zh-CN" w:bidi="ar-SA"/>
+        </w:rPr>
       </w:r>
       <w:r>
         <w:br w:type="page"/>
@@ -2110,13 +2174,13 @@
           <w:sz w:val="22"/>
           <w:szCs w:val="22"/>
           <w:rFonts w:ascii="Arial" w:hAnsi="Arial" w:eastAsia="Batang;바탕" w:cs="Arial"/>
-          <w:color w:val="auto"/>
+          <w:color w:val="00000A"/>
           <w:lang w:val="es-ES" w:eastAsia="zh-CN" w:bidi="ar-SA"/>
         </w:rPr>
       </w:pPr>
       <w:r>
         <w:rPr/>
-        <w:t>{/fm18s}</w:t>
+        <w:t>{/certs}</w:t>
       </w:r>
       <w:r/>
     </w:p>
@@ -2132,7 +2196,7 @@
       <w:pgNumType w:fmt="decimal"/>
       <w:formProt w:val="false"/>
       <w:textDirection w:val="lrTb"/>
-      <w:docGrid w:type="default" w:linePitch="360" w:charSpace="0"/>
+      <w:docGrid w:type="default" w:linePitch="360" w:charSpace="4294965247"/>
     </w:sectPr>
   </w:body>
 </w:document>
@@ -2179,7 +2243,8 @@
   <w:footnote w:id="2">
     <w:p>
       <w:pPr>
-        <w:pStyle w:val="Normal"/>
+        <w:pStyle w:val="Notaalpie"/>
+        <w:spacing w:before="240" w:after="120"/>
       </w:pPr>
       <w:r>
         <w:rPr>
@@ -2215,11 +2280,11 @@
       </w:tblCellMar>
     </w:tblPr>
     <w:tblGrid>
-      <w:gridCol w:w="1664"/>
-      <w:gridCol w:w="1800"/>
-      <w:gridCol w:w="4336"/>
-      <w:gridCol w:w="968"/>
-      <w:gridCol w:w="789"/>
+      <w:gridCol w:w="1661"/>
+      <w:gridCol w:w="1797"/>
+      <w:gridCol w:w="4331"/>
+      <w:gridCol w:w="966"/>
+      <w:gridCol w:w="802"/>
     </w:tblGrid>
     <w:tr>
       <w:trPr>
@@ -2228,7 +2293,7 @@
       </w:trPr>
       <w:tc>
         <w:tcPr>
-          <w:tcW w:w="1664" w:type="dxa"/>
+          <w:tcW w:w="1661" w:type="dxa"/>
           <w:tcBorders/>
           <w:shd w:fill="auto" w:val="clear"/>
         </w:tcPr>
@@ -2241,10 +2306,7 @@
             <w:jc w:val="center"/>
           </w:pPr>
           <w:r>
-            <w:rPr>
-              <w:b/>
-              <w:u w:val="none"/>
-            </w:rPr>
+            <w:rPr/>
             <w:drawing>
               <wp:inline distT="0" distB="0" distL="0" distR="0">
                 <wp:extent cx="971550" cy="457200"/>
@@ -2295,7 +2357,7 @@
       </w:tc>
       <w:tc>
         <w:tcPr>
-          <w:tcW w:w="1800" w:type="dxa"/>
+          <w:tcW w:w="1797" w:type="dxa"/>
           <w:tcBorders/>
           <w:shd w:fill="auto" w:val="clear"/>
         </w:tcPr>
@@ -2308,13 +2370,10 @@
             <w:jc w:val="center"/>
           </w:pPr>
           <w:r>
-            <w:rPr>
-              <w:b/>
-              <w:u w:val="none"/>
-            </w:rPr>
+            <w:rPr/>
             <w:drawing>
               <wp:inline distT="0" distB="0" distL="0" distR="0">
-                <wp:extent cx="807085" cy="410210"/>
+                <wp:extent cx="806450" cy="410210"/>
                 <wp:effectExtent l="0" t="0" r="0" b="0"/>
                 <wp:docPr id="2" name="Picture" descr=""/>
                 <wp:cNvGraphicFramePr>
@@ -2338,7 +2397,7 @@
                       <pic:spPr bwMode="auto">
                         <a:xfrm>
                           <a:off x="0" y="0"/>
-                          <a:ext cx="807085" cy="410210"/>
+                          <a:ext cx="806450" cy="410210"/>
                         </a:xfrm>
                         <a:prstGeom prst="rect">
                           <a:avLst/>
@@ -2374,7 +2433,7 @@
               <w:b/>
               <w:szCs w:val="16"/>
               <w:rFonts w:ascii="Arial" w:hAnsi="Arial" w:eastAsia="Batang;바탕" w:cs="Arial"/>
-              <w:color w:val="auto"/>
+              <w:color w:val="00000A"/>
               <w:lang w:val="es-ES" w:eastAsia="zh-CN" w:bidi="ar-SA"/>
             </w:rPr>
           </w:pPr>
@@ -2404,7 +2463,7 @@
               <w:b/>
               <w:szCs w:val="16"/>
               <w:rFonts w:ascii="Arial" w:hAnsi="Arial" w:eastAsia="Batang;바탕" w:cs="Arial"/>
-              <w:color w:val="auto"/>
+              <w:color w:val="00000A"/>
               <w:lang w:val="es-ES" w:eastAsia="zh-CN" w:bidi="ar-SA"/>
             </w:rPr>
           </w:pPr>
@@ -2422,16 +2481,16 @@
       </w:tc>
       <w:tc>
         <w:tcPr>
-          <w:tcW w:w="4336" w:type="dxa"/>
+          <w:tcW w:w="4331" w:type="dxa"/>
           <w:tcBorders>
-            <w:top w:val="single" w:sz="8" w:space="0" w:color="000000"/>
-            <w:left w:val="single" w:sz="8" w:space="0" w:color="000000"/>
-            <w:bottom w:val="single" w:sz="4" w:space="0" w:color="000000"/>
-            <w:insideH w:val="single" w:sz="4" w:space="0" w:color="000000"/>
+            <w:top w:val="single" w:sz="8" w:space="0" w:color="000001"/>
+            <w:left w:val="single" w:sz="8" w:space="0" w:color="000001"/>
+            <w:bottom w:val="single" w:sz="4" w:space="0" w:color="000001"/>
+            <w:insideH w:val="single" w:sz="4" w:space="0" w:color="000001"/>
           </w:tcBorders>
           <w:shd w:fill="auto" w:val="clear"/>
           <w:tcMar>
-            <w:left w:w="61" w:type="dxa"/>
+            <w:left w:w="11" w:type="dxa"/>
           </w:tcMar>
           <w:vAlign w:val="center"/>
         </w:tcPr>
@@ -2449,7 +2508,7 @@
               <w:b/>
               <w:szCs w:val="22"/>
               <w:rFonts w:ascii="Arial" w:hAnsi="Arial" w:eastAsia="Batang;바탕" w:cs="Arial"/>
-              <w:color w:val="auto"/>
+              <w:color w:val="00000A"/>
               <w:lang w:val="es-ES" w:eastAsia="zh-CN" w:bidi="ar-SA"/>
             </w:rPr>
           </w:pPr>
@@ -2464,19 +2523,19 @@
       </w:tc>
       <w:tc>
         <w:tcPr>
-          <w:tcW w:w="1757" w:type="dxa"/>
+          <w:tcW w:w="1768" w:type="dxa"/>
           <w:gridSpan w:val="2"/>
           <w:tcBorders>
-            <w:top w:val="single" w:sz="8" w:space="0" w:color="000000"/>
-            <w:left w:val="single" w:sz="8" w:space="0" w:color="000000"/>
-            <w:bottom w:val="single" w:sz="8" w:space="0" w:color="000000"/>
-            <w:right w:val="single" w:sz="8" w:space="0" w:color="000000"/>
-            <w:insideH w:val="single" w:sz="8" w:space="0" w:color="000000"/>
-            <w:insideV w:val="single" w:sz="8" w:space="0" w:color="000000"/>
+            <w:top w:val="single" w:sz="8" w:space="0" w:color="000001"/>
+            <w:left w:val="single" w:sz="8" w:space="0" w:color="000001"/>
+            <w:bottom w:val="single" w:sz="8" w:space="0" w:color="000001"/>
+            <w:right w:val="single" w:sz="8" w:space="0" w:color="000001"/>
+            <w:insideH w:val="single" w:sz="8" w:space="0" w:color="000001"/>
+            <w:insideV w:val="single" w:sz="8" w:space="0" w:color="000001"/>
           </w:tcBorders>
           <w:shd w:fill="auto" w:val="clear"/>
           <w:tcMar>
-            <w:left w:w="61" w:type="dxa"/>
+            <w:left w:w="11" w:type="dxa"/>
           </w:tcMar>
           <w:vAlign w:val="center"/>
         </w:tcPr>
@@ -2491,7 +2550,7 @@
               <w:b/>
               <w:szCs w:val="22"/>
               <w:rFonts w:ascii="Arial" w:hAnsi="Arial" w:eastAsia="Batang;바탕" w:cs="Arial"/>
-              <w:color w:val="auto"/>
+              <w:color w:val="00000A"/>
               <w:lang w:val="es-ES" w:eastAsia="zh-CN" w:bidi="ar-SA"/>
             </w:rPr>
           </w:pPr>
@@ -2512,7 +2571,7 @@
       </w:trPr>
       <w:tc>
         <w:tcPr>
-          <w:tcW w:w="1664" w:type="dxa"/>
+          <w:tcW w:w="1661" w:type="dxa"/>
           <w:tcBorders/>
           <w:shd w:fill="auto" w:val="clear"/>
           <w:vAlign w:val="center"/>
@@ -2531,15 +2590,18 @@
               <w:b/>
               <w:szCs w:val="28"/>
               <w:rFonts w:ascii="Arial" w:hAnsi="Arial" w:eastAsia="Batang;바탕" w:cs="Arial"/>
-              <w:color w:val="auto"/>
+              <w:color w:val="00000A"/>
               <w:lang w:val="es-ES" w:eastAsia="zh-CN" w:bidi="ar-SA"/>
             </w:rPr>
           </w:pPr>
           <w:r>
             <w:rPr>
+              <w:rFonts w:eastAsia="Batang;바탕" w:cs="Arial"/>
               <w:b/>
+              <w:color w:val="00000A"/>
               <w:sz w:val="28"/>
               <w:szCs w:val="28"/>
+              <w:lang w:val="es-ES" w:eastAsia="zh-CN" w:bidi="ar-SA"/>
             </w:rPr>
           </w:r>
           <w:r/>
@@ -2547,7 +2609,7 @@
       </w:tc>
       <w:tc>
         <w:tcPr>
-          <w:tcW w:w="1800" w:type="dxa"/>
+          <w:tcW w:w="1797" w:type="dxa"/>
           <w:tcBorders/>
           <w:shd w:fill="auto" w:val="clear"/>
           <w:vAlign w:val="center"/>
@@ -2566,15 +2628,18 @@
               <w:b/>
               <w:szCs w:val="16"/>
               <w:rFonts w:ascii="Arial" w:hAnsi="Arial" w:eastAsia="Batang;바탕" w:cs="Arial"/>
-              <w:color w:val="auto"/>
+              <w:color w:val="00000A"/>
               <w:lang w:val="es-ES" w:eastAsia="zh-CN" w:bidi="ar-SA"/>
             </w:rPr>
           </w:pPr>
           <w:r>
             <w:rPr>
+              <w:rFonts w:eastAsia="Batang;바탕" w:cs="Arial"/>
               <w:b/>
+              <w:color w:val="00000A"/>
               <w:sz w:val="16"/>
               <w:szCs w:val="16"/>
+              <w:lang w:val="es-ES" w:eastAsia="zh-CN" w:bidi="ar-SA"/>
             </w:rPr>
           </w:r>
           <w:r/>
@@ -2582,16 +2647,16 @@
       </w:tc>
       <w:tc>
         <w:tcPr>
-          <w:tcW w:w="4336" w:type="dxa"/>
+          <w:tcW w:w="4331" w:type="dxa"/>
           <w:tcBorders>
-            <w:top w:val="single" w:sz="4" w:space="0" w:color="000000"/>
-            <w:left w:val="single" w:sz="8" w:space="0" w:color="000000"/>
-            <w:bottom w:val="single" w:sz="8" w:space="0" w:color="000000"/>
-            <w:insideH w:val="single" w:sz="8" w:space="0" w:color="000000"/>
+            <w:top w:val="single" w:sz="4" w:space="0" w:color="000001"/>
+            <w:left w:val="single" w:sz="8" w:space="0" w:color="000001"/>
+            <w:bottom w:val="single" w:sz="8" w:space="0" w:color="000001"/>
+            <w:insideH w:val="single" w:sz="8" w:space="0" w:color="000001"/>
           </w:tcBorders>
           <w:shd w:fill="auto" w:val="clear"/>
           <w:tcMar>
-            <w:left w:w="61" w:type="dxa"/>
+            <w:left w:w="11" w:type="dxa"/>
           </w:tcMar>
           <w:vAlign w:val="center"/>
         </w:tcPr>
@@ -2609,7 +2674,7 @@
               <w:b/>
               <w:szCs w:val="28"/>
               <w:rFonts w:ascii="Arial" w:hAnsi="Arial" w:eastAsia="Batang;바탕" w:cs="Arial"/>
-              <w:color w:val="auto"/>
+              <w:color w:val="00000A"/>
               <w:lang w:val="es-ES" w:eastAsia="zh-CN" w:bidi="ar-SA"/>
             </w:rPr>
           </w:pPr>
@@ -2626,16 +2691,16 @@
       </w:tc>
       <w:tc>
         <w:tcPr>
-          <w:tcW w:w="968" w:type="dxa"/>
+          <w:tcW w:w="966" w:type="dxa"/>
           <w:tcBorders>
-            <w:top w:val="single" w:sz="8" w:space="0" w:color="000000"/>
-            <w:left w:val="single" w:sz="8" w:space="0" w:color="000000"/>
-            <w:bottom w:val="single" w:sz="8" w:space="0" w:color="000000"/>
-            <w:insideH w:val="single" w:sz="8" w:space="0" w:color="000000"/>
+            <w:top w:val="single" w:sz="8" w:space="0" w:color="000001"/>
+            <w:left w:val="single" w:sz="8" w:space="0" w:color="000001"/>
+            <w:bottom w:val="single" w:sz="8" w:space="0" w:color="000001"/>
+            <w:insideH w:val="single" w:sz="8" w:space="0" w:color="000001"/>
           </w:tcBorders>
           <w:shd w:fill="auto" w:val="clear"/>
           <w:tcMar>
-            <w:left w:w="61" w:type="dxa"/>
+            <w:left w:w="11" w:type="dxa"/>
           </w:tcMar>
         </w:tcPr>
         <w:p>
@@ -2647,7 +2712,7 @@
               <w:sz w:val="18"/>
               <w:szCs w:val="22"/>
               <w:rFonts w:ascii="Arial Narrow" w:hAnsi="Arial Narrow" w:eastAsia="Batang;바탕" w:cs="Arial Narrow"/>
-              <w:color w:val="auto"/>
+              <w:color w:val="00000A"/>
               <w:lang w:val="es-ES" w:eastAsia="zh-CN" w:bidi="ar-SA"/>
             </w:rPr>
           </w:pPr>
@@ -2669,14 +2734,17 @@
               <w:sz w:val="18"/>
               <w:szCs w:val="22"/>
               <w:rFonts w:ascii="Arial Narrow" w:hAnsi="Arial Narrow" w:eastAsia="Batang;바탕" w:cs="Arial Narrow"/>
-              <w:color w:val="auto"/>
+              <w:color w:val="00000A"/>
               <w:lang w:val="es-ES" w:eastAsia="zh-CN" w:bidi="ar-SA"/>
             </w:rPr>
           </w:pPr>
           <w:r>
             <w:rPr>
-              <w:rFonts w:cs="Arial Narrow" w:ascii="Arial Narrow" w:hAnsi="Arial Narrow"/>
+              <w:rFonts w:eastAsia="Batang;바탕" w:cs="Arial Narrow" w:ascii="Arial Narrow" w:hAnsi="Arial Narrow"/>
+              <w:color w:val="00000A"/>
               <w:sz w:val="18"/>
+              <w:szCs w:val="22"/>
+              <w:lang w:val="es-ES" w:eastAsia="zh-CN" w:bidi="ar-SA"/>
             </w:rPr>
           </w:r>
           <w:r/>
@@ -2692,7 +2760,7 @@
               <w:b/>
               <w:szCs w:val="22"/>
               <w:rFonts w:ascii="Arial Narrow" w:hAnsi="Arial Narrow" w:eastAsia="Batang;바탕" w:cs="Arial Narrow"/>
-              <w:color w:val="auto"/>
+              <w:color w:val="00000A"/>
               <w:lang w:val="es-ES" w:eastAsia="zh-CN" w:bidi="ar-SA"/>
             </w:rPr>
           </w:pPr>
@@ -2709,18 +2777,18 @@
       </w:tc>
       <w:tc>
         <w:tcPr>
-          <w:tcW w:w="789" w:type="dxa"/>
+          <w:tcW w:w="802" w:type="dxa"/>
           <w:tcBorders>
-            <w:top w:val="single" w:sz="8" w:space="0" w:color="000000"/>
-            <w:left w:val="single" w:sz="8" w:space="0" w:color="000000"/>
-            <w:bottom w:val="single" w:sz="8" w:space="0" w:color="000000"/>
-            <w:right w:val="single" w:sz="8" w:space="0" w:color="000000"/>
-            <w:insideH w:val="single" w:sz="8" w:space="0" w:color="000000"/>
-            <w:insideV w:val="single" w:sz="8" w:space="0" w:color="000000"/>
+            <w:top w:val="single" w:sz="8" w:space="0" w:color="000001"/>
+            <w:left w:val="single" w:sz="8" w:space="0" w:color="000001"/>
+            <w:bottom w:val="single" w:sz="8" w:space="0" w:color="000001"/>
+            <w:right w:val="single" w:sz="8" w:space="0" w:color="000001"/>
+            <w:insideH w:val="single" w:sz="8" w:space="0" w:color="000001"/>
+            <w:insideV w:val="single" w:sz="8" w:space="0" w:color="000001"/>
           </w:tcBorders>
           <w:shd w:fill="auto" w:val="clear"/>
           <w:tcMar>
-            <w:left w:w="61" w:type="dxa"/>
+            <w:left w:w="11" w:type="dxa"/>
           </w:tcMar>
         </w:tcPr>
         <w:p>
@@ -2732,7 +2800,7 @@
               <w:sz w:val="18"/>
               <w:szCs w:val="22"/>
               <w:rFonts w:ascii="Arial Narrow" w:hAnsi="Arial Narrow" w:eastAsia="Batang;바탕" w:cs="Arial Narrow"/>
-              <w:color w:val="auto"/>
+              <w:color w:val="00000A"/>
               <w:lang w:val="es-ES" w:eastAsia="zh-CN" w:bidi="ar-SA"/>
             </w:rPr>
           </w:pPr>
@@ -2754,14 +2822,17 @@
               <w:sz w:val="18"/>
               <w:szCs w:val="22"/>
               <w:rFonts w:ascii="Arial Narrow" w:hAnsi="Arial Narrow" w:eastAsia="Batang;바탕" w:cs="Arial Narrow"/>
-              <w:color w:val="auto"/>
+              <w:color w:val="00000A"/>
               <w:lang w:val="es-ES" w:eastAsia="zh-CN" w:bidi="ar-SA"/>
             </w:rPr>
           </w:pPr>
           <w:r>
             <w:rPr>
-              <w:rFonts w:cs="Arial Narrow" w:ascii="Arial Narrow" w:hAnsi="Arial Narrow"/>
+              <w:rFonts w:eastAsia="Batang;바탕" w:cs="Arial Narrow" w:ascii="Arial Narrow" w:hAnsi="Arial Narrow"/>
+              <w:color w:val="00000A"/>
               <w:sz w:val="18"/>
+              <w:szCs w:val="22"/>
+              <w:lang w:val="es-ES" w:eastAsia="zh-CN" w:bidi="ar-SA"/>
             </w:rPr>
           </w:r>
           <w:r/>
@@ -2772,11 +2843,7 @@
             <w:jc w:val="center"/>
           </w:pPr>
           <w:r>
-            <w:rPr>
-              <w:rStyle w:val="Nmerodepgina"/>
-              <w:rFonts w:cs="Arial Narrow"/>
-              <w:sz w:val="18"/>
-            </w:rPr>
+            <w:rPr/>
             <w:fldChar w:fldCharType="begin"/>
           </w:r>
           <w:r>
@@ -2786,7 +2853,7 @@
             <w:fldChar w:fldCharType="separate"/>
           </w:r>
           <w:r>
-            <w:t>3</w:t>
+            <w:t>2</w:t>
           </w:r>
           <w:r>
             <w:fldChar w:fldCharType="end"/>
@@ -2810,13 +2877,13 @@
           <w:r>
             <w:rPr>
               <w:rStyle w:val="Nmerodepgina"/>
-              <w:rFonts w:cs="Arial Narrow"/>
+              <w:rFonts w:cs="Arial Narrow" w:ascii="Arial Narrow" w:hAnsi="Arial Narrow"/>
               <w:sz w:val="18"/>
             </w:rPr>
             <w:fldChar w:fldCharType="begin"/>
           </w:r>
           <w:r>
-            <w:instrText> NUMPAGES \* ARABIC </w:instrText>
+            <w:instrText> NUMPAGES </w:instrText>
           </w:r>
           <w:r>
             <w:fldChar w:fldCharType="separate"/>
@@ -2840,12 +2907,18 @@
         <w:sz w:val="22"/>
         <w:szCs w:val="22"/>
         <w:rFonts w:ascii="Arial" w:hAnsi="Arial" w:eastAsia="Batang;바탕" w:cs="Arial"/>
-        <w:color w:val="auto"/>
+        <w:color w:val="00000A"/>
         <w:lang w:val="es-ES" w:eastAsia="zh-CN" w:bidi="ar-SA"/>
       </w:rPr>
     </w:pPr>
     <w:r>
-      <w:rPr/>
+      <w:rPr>
+        <w:rFonts w:eastAsia="Batang;바탕" w:cs="Arial"/>
+        <w:color w:val="00000A"/>
+        <w:sz w:val="22"/>
+        <w:szCs w:val="22"/>
+        <w:lang w:val="es-ES" w:eastAsia="zh-CN" w:bidi="ar-SA"/>
+      </w:rPr>
     </w:r>
     <w:r/>
   </w:p>
@@ -2855,606 +2928,6 @@
 <file path=word/numbering.xml><?xml version="1.0" encoding="utf-8"?>
 <w:numbering xmlns:w="http://schemas.openxmlformats.org/wordprocessingml/2006/main" xmlns:o="urn:schemas-microsoft-com:office:office" xmlns:r="http://schemas.openxmlformats.org/officeDocument/2006/relationships" xmlns:v="urn:schemas-microsoft-com:vml">
   <w:abstractNum w:abstractNumId="1">
-    <w:lvl w:ilvl="0">
-      <w:start w:val="1"/>
-      <w:numFmt w:val="decimal"/>
-      <w:lvlText w:val="%1."/>
-      <w:lvlJc w:val="left"/>
-      <w:pPr>
-        <w:tabs>
-          <w:tab w:val="num" w:pos="360"/>
-        </w:tabs>
-        <w:ind w:left="360" w:hanging="360"/>
-      </w:pPr>
-    </w:lvl>
-    <w:lvl w:ilvl="1">
-      <w:start w:val="1"/>
-      <w:numFmt w:val="decimal"/>
-      <w:lvlText w:val="%1.%2"/>
-      <w:lvlJc w:val="left"/>
-      <w:pPr>
-        <w:tabs>
-          <w:tab w:val="num" w:pos="576"/>
-        </w:tabs>
-        <w:ind w:left="576" w:hanging="576"/>
-      </w:pPr>
-    </w:lvl>
-    <w:lvl w:ilvl="2">
-      <w:start w:val="1"/>
-      <w:numFmt w:val="decimal"/>
-      <w:lvlText w:val="%1.%2.%3"/>
-      <w:lvlJc w:val="left"/>
-      <w:pPr>
-        <w:tabs>
-          <w:tab w:val="num" w:pos="720"/>
-        </w:tabs>
-        <w:ind w:left="720" w:hanging="720"/>
-      </w:pPr>
-    </w:lvl>
-    <w:lvl w:ilvl="3">
-      <w:start w:val="1"/>
-      <w:numFmt w:val="decimal"/>
-      <w:lvlText w:val="%1.%2.%3.%4"/>
-      <w:lvlJc w:val="left"/>
-      <w:pPr>
-        <w:tabs>
-          <w:tab w:val="num" w:pos="864"/>
-        </w:tabs>
-        <w:ind w:left="864" w:hanging="864"/>
-      </w:pPr>
-    </w:lvl>
-    <w:lvl w:ilvl="4">
-      <w:start w:val="1"/>
-      <w:numFmt w:val="decimal"/>
-      <w:lvlText w:val="%1.%2.%3.%4.%5"/>
-      <w:lvlJc w:val="left"/>
-      <w:pPr>
-        <w:tabs>
-          <w:tab w:val="num" w:pos="1008"/>
-        </w:tabs>
-        <w:ind w:left="1008" w:hanging="1008"/>
-      </w:pPr>
-    </w:lvl>
-    <w:lvl w:ilvl="5">
-      <w:start w:val="1"/>
-      <w:numFmt w:val="decimal"/>
-      <w:lvlText w:val="%1.%2.%3.%4.%5.%6"/>
-      <w:lvlJc w:val="left"/>
-      <w:pPr>
-        <w:tabs>
-          <w:tab w:val="num" w:pos="1152"/>
-        </w:tabs>
-        <w:ind w:left="1152" w:hanging="1152"/>
-      </w:pPr>
-    </w:lvl>
-    <w:lvl w:ilvl="6">
-      <w:start w:val="1"/>
-      <w:numFmt w:val="decimal"/>
-      <w:lvlText w:val="%1.%2.%3.%4.%5.%6.%7"/>
-      <w:lvlJc w:val="left"/>
-      <w:pPr>
-        <w:tabs>
-          <w:tab w:val="num" w:pos="1296"/>
-        </w:tabs>
-        <w:ind w:left="1296" w:hanging="1296"/>
-      </w:pPr>
-    </w:lvl>
-    <w:lvl w:ilvl="7">
-      <w:start w:val="1"/>
-      <w:numFmt w:val="decimal"/>
-      <w:lvlText w:val="%1.%2.%3.%4.%5.%6.%7.%8"/>
-      <w:lvlJc w:val="left"/>
-      <w:pPr>
-        <w:tabs>
-          <w:tab w:val="num" w:pos="1440"/>
-        </w:tabs>
-        <w:ind w:left="1440" w:hanging="1440"/>
-      </w:pPr>
-    </w:lvl>
-    <w:lvl w:ilvl="8">
-      <w:start w:val="1"/>
-      <w:numFmt w:val="decimal"/>
-      <w:lvlText w:val="%1.%2.%3.%4.%5.%6.%7.%8.%9"/>
-      <w:lvlJc w:val="left"/>
-      <w:pPr>
-        <w:tabs>
-          <w:tab w:val="num" w:pos="1584"/>
-        </w:tabs>
-        <w:ind w:left="1584" w:hanging="1584"/>
-      </w:pPr>
-    </w:lvl>
-  </w:abstractNum>
-  <w:abstractNum w:abstractNumId="2">
-    <w:lvl w:ilvl="0">
-      <w:start w:val="1"/>
-      <w:numFmt w:val="bullet"/>
-      <w:lvlText w:val=""/>
-      <w:lvlJc w:val="left"/>
-      <w:pPr>
-        <w:tabs>
-          <w:tab w:val="num" w:pos="360"/>
-        </w:tabs>
-        <w:ind w:left="360" w:hanging="360"/>
-      </w:pPr>
-      <w:rPr>
-        <w:rFonts w:ascii="Symbol" w:hAnsi="Symbol" w:cs="Symbol" w:hint="default"/>
-        <w:sz w:val="20"/>
-      </w:rPr>
-    </w:lvl>
-  </w:abstractNum>
-  <w:abstractNum w:abstractNumId="3">
-    <w:lvl w:ilvl="0">
-      <w:start w:val="1"/>
-      <w:numFmt w:val="bullet"/>
-      <w:lvlText w:val=""/>
-      <w:lvlJc w:val="left"/>
-      <w:pPr>
-        <w:tabs>
-          <w:tab w:val="num" w:pos="360"/>
-        </w:tabs>
-        <w:ind w:left="360" w:hanging="360"/>
-      </w:pPr>
-      <w:rPr>
-        <w:rFonts w:ascii="Wingdings" w:hAnsi="Wingdings" w:cs="Wingdings" w:hint="default"/>
-      </w:rPr>
-    </w:lvl>
-  </w:abstractNum>
-  <w:abstractNum w:abstractNumId="4">
-    <w:lvl w:ilvl="0">
-      <w:start w:val="1"/>
-      <w:numFmt w:val="bullet"/>
-      <w:lvlText w:val=""/>
-      <w:lvlJc w:val="left"/>
-      <w:pPr>
-        <w:tabs>
-          <w:tab w:val="num" w:pos="360"/>
-        </w:tabs>
-        <w:ind w:left="360" w:hanging="360"/>
-      </w:pPr>
-      <w:rPr>
-        <w:rFonts w:ascii="Wingdings" w:hAnsi="Wingdings" w:cs="Wingdings" w:hint="default"/>
-      </w:rPr>
-    </w:lvl>
-  </w:abstractNum>
-  <w:abstractNum w:abstractNumId="5">
-    <w:lvl w:ilvl="0">
-      <w:start w:val="1"/>
-      <w:numFmt w:val="none"/>
-      <w:suff w:val="nothing"/>
-      <w:lvlText w:val=""/>
-      <w:lvlJc w:val="left"/>
-      <w:pPr>
-        <w:ind w:left="0" w:hanging="0"/>
-      </w:pPr>
-    </w:lvl>
-    <w:lvl w:ilvl="1">
-      <w:start w:val="1"/>
-      <w:numFmt w:val="decimal"/>
-      <w:lvlText w:val=".%2"/>
-      <w:lvlJc w:val="left"/>
-      <w:pPr>
-        <w:tabs>
-          <w:tab w:val="num" w:pos="1080"/>
-        </w:tabs>
-        <w:ind w:left="1080" w:hanging="360"/>
-      </w:pPr>
-    </w:lvl>
-    <w:lvl w:ilvl="2">
-      <w:start w:val="1"/>
-      <w:numFmt w:val="decimal"/>
-      <w:lvlText w:val=".%3"/>
-      <w:lvlJc w:val="left"/>
-      <w:pPr>
-        <w:tabs>
-          <w:tab w:val="num" w:pos="1440"/>
-        </w:tabs>
-        <w:ind w:left="1440" w:hanging="360"/>
-      </w:pPr>
-    </w:lvl>
-    <w:lvl w:ilvl="3">
-      <w:start w:val="1"/>
-      <w:numFmt w:val="decimal"/>
-      <w:lvlText w:val=".%4"/>
-      <w:lvlJc w:val="left"/>
-      <w:pPr>
-        <w:tabs>
-          <w:tab w:val="num" w:pos="1800"/>
-        </w:tabs>
-        <w:ind w:left="1800" w:hanging="360"/>
-      </w:pPr>
-    </w:lvl>
-    <w:lvl w:ilvl="4">
-      <w:start w:val="1"/>
-      <w:numFmt w:val="decimal"/>
-      <w:lvlText w:val=".%5"/>
-      <w:lvlJc w:val="left"/>
-      <w:pPr>
-        <w:tabs>
-          <w:tab w:val="num" w:pos="2160"/>
-        </w:tabs>
-        <w:ind w:left="2160" w:hanging="360"/>
-      </w:pPr>
-    </w:lvl>
-    <w:lvl w:ilvl="5">
-      <w:start w:val="1"/>
-      <w:numFmt w:val="decimal"/>
-      <w:lvlText w:val=".%6"/>
-      <w:lvlJc w:val="left"/>
-      <w:pPr>
-        <w:tabs>
-          <w:tab w:val="num" w:pos="2520"/>
-        </w:tabs>
-        <w:ind w:left="2520" w:hanging="360"/>
-      </w:pPr>
-    </w:lvl>
-    <w:lvl w:ilvl="6">
-      <w:start w:val="1"/>
-      <w:numFmt w:val="decimal"/>
-      <w:lvlText w:val=".%7"/>
-      <w:lvlJc w:val="left"/>
-      <w:pPr>
-        <w:tabs>
-          <w:tab w:val="num" w:pos="2880"/>
-        </w:tabs>
-        <w:ind w:left="2880" w:hanging="360"/>
-      </w:pPr>
-    </w:lvl>
-    <w:lvl w:ilvl="7">
-      <w:start w:val="1"/>
-      <w:numFmt w:val="decimal"/>
-      <w:lvlText w:val=".%8"/>
-      <w:lvlJc w:val="left"/>
-      <w:pPr>
-        <w:tabs>
-          <w:tab w:val="num" w:pos="3240"/>
-        </w:tabs>
-        <w:ind w:left="3240" w:hanging="360"/>
-      </w:pPr>
-    </w:lvl>
-    <w:lvl w:ilvl="8">
-      <w:start w:val="1"/>
-      <w:numFmt w:val="decimal"/>
-      <w:lvlText w:val=".%9"/>
-      <w:lvlJc w:val="left"/>
-      <w:pPr>
-        <w:tabs>
-          <w:tab w:val="num" w:pos="3600"/>
-        </w:tabs>
-        <w:ind w:left="3600" w:hanging="360"/>
-      </w:pPr>
-    </w:lvl>
-  </w:abstractNum>
-  <w:abstractNum w:abstractNumId="6">
-    <w:lvl w:ilvl="0">
-      <w:start w:val="1"/>
-      <w:numFmt w:val="decimal"/>
-      <w:lvlText w:val="%1."/>
-      <w:lvlJc w:val="left"/>
-      <w:pPr>
-        <w:tabs>
-          <w:tab w:val="num" w:pos="360"/>
-        </w:tabs>
-        <w:ind w:left="360" w:hanging="360"/>
-      </w:pPr>
-    </w:lvl>
-    <w:lvl w:ilvl="1">
-      <w:start w:val="1"/>
-      <w:numFmt w:val="decimal"/>
-      <w:lvlText w:val="%2."/>
-      <w:lvlJc w:val="left"/>
-      <w:pPr>
-        <w:tabs>
-          <w:tab w:val="num" w:pos="1080"/>
-        </w:tabs>
-        <w:ind w:left="1080" w:hanging="360"/>
-      </w:pPr>
-    </w:lvl>
-    <w:lvl w:ilvl="2">
-      <w:start w:val="1"/>
-      <w:numFmt w:val="decimal"/>
-      <w:lvlText w:val="%3."/>
-      <w:lvlJc w:val="left"/>
-      <w:pPr>
-        <w:tabs>
-          <w:tab w:val="num" w:pos="1440"/>
-        </w:tabs>
-        <w:ind w:left="1440" w:hanging="360"/>
-      </w:pPr>
-    </w:lvl>
-    <w:lvl w:ilvl="3">
-      <w:start w:val="1"/>
-      <w:numFmt w:val="decimal"/>
-      <w:lvlText w:val="%4."/>
-      <w:lvlJc w:val="left"/>
-      <w:pPr>
-        <w:tabs>
-          <w:tab w:val="num" w:pos="1800"/>
-        </w:tabs>
-        <w:ind w:left="1800" w:hanging="360"/>
-      </w:pPr>
-    </w:lvl>
-    <w:lvl w:ilvl="4">
-      <w:start w:val="1"/>
-      <w:numFmt w:val="decimal"/>
-      <w:lvlText w:val="%5."/>
-      <w:lvlJc w:val="left"/>
-      <w:pPr>
-        <w:tabs>
-          <w:tab w:val="num" w:pos="2160"/>
-        </w:tabs>
-        <w:ind w:left="2160" w:hanging="360"/>
-      </w:pPr>
-    </w:lvl>
-    <w:lvl w:ilvl="5">
-      <w:start w:val="1"/>
-      <w:numFmt w:val="decimal"/>
-      <w:lvlText w:val="%6."/>
-      <w:lvlJc w:val="left"/>
-      <w:pPr>
-        <w:tabs>
-          <w:tab w:val="num" w:pos="2520"/>
-        </w:tabs>
-        <w:ind w:left="2520" w:hanging="360"/>
-      </w:pPr>
-    </w:lvl>
-    <w:lvl w:ilvl="6">
-      <w:start w:val="1"/>
-      <w:numFmt w:val="decimal"/>
-      <w:lvlText w:val="%7."/>
-      <w:lvlJc w:val="left"/>
-      <w:pPr>
-        <w:tabs>
-          <w:tab w:val="num" w:pos="2880"/>
-        </w:tabs>
-        <w:ind w:left="2880" w:hanging="360"/>
-      </w:pPr>
-    </w:lvl>
-    <w:lvl w:ilvl="7">
-      <w:start w:val="1"/>
-      <w:numFmt w:val="decimal"/>
-      <w:lvlText w:val="%8."/>
-      <w:lvlJc w:val="left"/>
-      <w:pPr>
-        <w:tabs>
-          <w:tab w:val="num" w:pos="3240"/>
-        </w:tabs>
-        <w:ind w:left="3240" w:hanging="360"/>
-      </w:pPr>
-    </w:lvl>
-    <w:lvl w:ilvl="8">
-      <w:start w:val="1"/>
-      <w:numFmt w:val="decimal"/>
-      <w:lvlText w:val="%9."/>
-      <w:lvlJc w:val="left"/>
-      <w:pPr>
-        <w:tabs>
-          <w:tab w:val="num" w:pos="3600"/>
-        </w:tabs>
-        <w:ind w:left="3600" w:hanging="360"/>
-      </w:pPr>
-    </w:lvl>
-  </w:abstractNum>
-  <w:abstractNum w:abstractNumId="7">
-    <w:lvl w:ilvl="0">
-      <w:start w:val="1"/>
-      <w:numFmt w:val="decimal"/>
-      <w:lvlText w:val="%1."/>
-      <w:lvlJc w:val="left"/>
-      <w:pPr>
-        <w:tabs>
-          <w:tab w:val="num" w:pos="360"/>
-        </w:tabs>
-        <w:ind w:left="360" w:hanging="360"/>
-      </w:pPr>
-    </w:lvl>
-    <w:lvl w:ilvl="1">
-      <w:start w:val="1"/>
-      <w:numFmt w:val="decimal"/>
-      <w:lvlText w:val="%2."/>
-      <w:lvlJc w:val="left"/>
-      <w:pPr>
-        <w:tabs>
-          <w:tab w:val="num" w:pos="1080"/>
-        </w:tabs>
-        <w:ind w:left="1080" w:hanging="360"/>
-      </w:pPr>
-    </w:lvl>
-    <w:lvl w:ilvl="2">
-      <w:start w:val="1"/>
-      <w:numFmt w:val="decimal"/>
-      <w:lvlText w:val="%3."/>
-      <w:lvlJc w:val="left"/>
-      <w:pPr>
-        <w:tabs>
-          <w:tab w:val="num" w:pos="1440"/>
-        </w:tabs>
-        <w:ind w:left="1440" w:hanging="360"/>
-      </w:pPr>
-    </w:lvl>
-    <w:lvl w:ilvl="3">
-      <w:start w:val="1"/>
-      <w:numFmt w:val="decimal"/>
-      <w:lvlText w:val="%4."/>
-      <w:lvlJc w:val="left"/>
-      <w:pPr>
-        <w:tabs>
-          <w:tab w:val="num" w:pos="1800"/>
-        </w:tabs>
-        <w:ind w:left="1800" w:hanging="360"/>
-      </w:pPr>
-    </w:lvl>
-    <w:lvl w:ilvl="4">
-      <w:start w:val="1"/>
-      <w:numFmt w:val="decimal"/>
-      <w:lvlText w:val="%5."/>
-      <w:lvlJc w:val="left"/>
-      <w:pPr>
-        <w:tabs>
-          <w:tab w:val="num" w:pos="2160"/>
-        </w:tabs>
-        <w:ind w:left="2160" w:hanging="360"/>
-      </w:pPr>
-    </w:lvl>
-    <w:lvl w:ilvl="5">
-      <w:start w:val="1"/>
-      <w:numFmt w:val="decimal"/>
-      <w:lvlText w:val="%6."/>
-      <w:lvlJc w:val="left"/>
-      <w:pPr>
-        <w:tabs>
-          <w:tab w:val="num" w:pos="2520"/>
-        </w:tabs>
-        <w:ind w:left="2520" w:hanging="360"/>
-      </w:pPr>
-    </w:lvl>
-    <w:lvl w:ilvl="6">
-      <w:start w:val="1"/>
-      <w:numFmt w:val="decimal"/>
-      <w:lvlText w:val="%7."/>
-      <w:lvlJc w:val="left"/>
-      <w:pPr>
-        <w:tabs>
-          <w:tab w:val="num" w:pos="2880"/>
-        </w:tabs>
-        <w:ind w:left="2880" w:hanging="360"/>
-      </w:pPr>
-    </w:lvl>
-    <w:lvl w:ilvl="7">
-      <w:start w:val="1"/>
-      <w:numFmt w:val="decimal"/>
-      <w:lvlText w:val="%8."/>
-      <w:lvlJc w:val="left"/>
-      <w:pPr>
-        <w:tabs>
-          <w:tab w:val="num" w:pos="3240"/>
-        </w:tabs>
-        <w:ind w:left="3240" w:hanging="360"/>
-      </w:pPr>
-    </w:lvl>
-    <w:lvl w:ilvl="8">
-      <w:start w:val="1"/>
-      <w:numFmt w:val="decimal"/>
-      <w:lvlText w:val="%9."/>
-      <w:lvlJc w:val="left"/>
-      <w:pPr>
-        <w:tabs>
-          <w:tab w:val="num" w:pos="3600"/>
-        </w:tabs>
-        <w:ind w:left="3600" w:hanging="360"/>
-      </w:pPr>
-    </w:lvl>
-  </w:abstractNum>
-  <w:abstractNum w:abstractNumId="8">
-    <w:lvl w:ilvl="0">
-      <w:start w:val="1"/>
-      <w:numFmt w:val="decimal"/>
-      <w:lvlText w:val="%1."/>
-      <w:lvlJc w:val="left"/>
-      <w:pPr>
-        <w:tabs>
-          <w:tab w:val="num" w:pos="360"/>
-        </w:tabs>
-        <w:ind w:left="360" w:hanging="360"/>
-      </w:pPr>
-    </w:lvl>
-    <w:lvl w:ilvl="1">
-      <w:start w:val="1"/>
-      <w:numFmt w:val="decimal"/>
-      <w:lvlText w:val="%2."/>
-      <w:lvlJc w:val="left"/>
-      <w:pPr>
-        <w:tabs>
-          <w:tab w:val="num" w:pos="1080"/>
-        </w:tabs>
-        <w:ind w:left="1080" w:hanging="360"/>
-      </w:pPr>
-    </w:lvl>
-    <w:lvl w:ilvl="2">
-      <w:start w:val="1"/>
-      <w:numFmt w:val="decimal"/>
-      <w:lvlText w:val="%3."/>
-      <w:lvlJc w:val="left"/>
-      <w:pPr>
-        <w:tabs>
-          <w:tab w:val="num" w:pos="1440"/>
-        </w:tabs>
-        <w:ind w:left="1440" w:hanging="360"/>
-      </w:pPr>
-    </w:lvl>
-    <w:lvl w:ilvl="3">
-      <w:start w:val="1"/>
-      <w:numFmt w:val="decimal"/>
-      <w:lvlText w:val="%4."/>
-      <w:lvlJc w:val="left"/>
-      <w:pPr>
-        <w:tabs>
-          <w:tab w:val="num" w:pos="1800"/>
-        </w:tabs>
-        <w:ind w:left="1800" w:hanging="360"/>
-      </w:pPr>
-    </w:lvl>
-    <w:lvl w:ilvl="4">
-      <w:start w:val="1"/>
-      <w:numFmt w:val="decimal"/>
-      <w:lvlText w:val="%5."/>
-      <w:lvlJc w:val="left"/>
-      <w:pPr>
-        <w:tabs>
-          <w:tab w:val="num" w:pos="2160"/>
-        </w:tabs>
-        <w:ind w:left="2160" w:hanging="360"/>
-      </w:pPr>
-    </w:lvl>
-    <w:lvl w:ilvl="5">
-      <w:start w:val="1"/>
-      <w:numFmt w:val="decimal"/>
-      <w:lvlText w:val="%6."/>
-      <w:lvlJc w:val="left"/>
-      <w:pPr>
-        <w:tabs>
-          <w:tab w:val="num" w:pos="2520"/>
-        </w:tabs>
-        <w:ind w:left="2520" w:hanging="360"/>
-      </w:pPr>
-    </w:lvl>
-    <w:lvl w:ilvl="6">
-      <w:start w:val="1"/>
-      <w:numFmt w:val="decimal"/>
-      <w:lvlText w:val="%7."/>
-      <w:lvlJc w:val="left"/>
-      <w:pPr>
-        <w:tabs>
-          <w:tab w:val="num" w:pos="2880"/>
-        </w:tabs>
-        <w:ind w:left="2880" w:hanging="360"/>
-      </w:pPr>
-    </w:lvl>
-    <w:lvl w:ilvl="7">
-      <w:start w:val="1"/>
-      <w:numFmt w:val="decimal"/>
-      <w:lvlText w:val="%8."/>
-      <w:lvlJc w:val="left"/>
-      <w:pPr>
-        <w:tabs>
-          <w:tab w:val="num" w:pos="3240"/>
-        </w:tabs>
-        <w:ind w:left="3240" w:hanging="360"/>
-      </w:pPr>
-    </w:lvl>
-    <w:lvl w:ilvl="8">
-      <w:start w:val="1"/>
-      <w:numFmt w:val="decimal"/>
-      <w:lvlText w:val="%9."/>
-      <w:lvlJc w:val="left"/>
-      <w:pPr>
-        <w:tabs>
-          <w:tab w:val="num" w:pos="3600"/>
-        </w:tabs>
-        <w:ind w:left="3600" w:hanging="360"/>
-      </w:pPr>
-    </w:lvl>
-  </w:abstractNum>
-  <w:abstractNum w:abstractNumId="9">
     <w:lvl w:ilvl="0">
       <w:start w:val="1"/>
       <w:numFmt w:val="bullet"/>
@@ -3591,7 +3064,7 @@
       </w:rPr>
     </w:lvl>
   </w:abstractNum>
-  <w:abstractNum w:abstractNumId="10">
+  <w:abstractNum w:abstractNumId="2">
     <w:lvl w:ilvl="0">
       <w:start w:val="1"/>
       <w:numFmt w:val="bullet"/>
@@ -3728,6 +3201,125 @@
       </w:rPr>
     </w:lvl>
   </w:abstractNum>
+  <w:abstractNum w:abstractNumId="3">
+    <w:lvl w:ilvl="0">
+      <w:start w:val="1"/>
+      <w:numFmt w:val="none"/>
+      <w:suff w:val="nothing"/>
+      <w:lvlText w:val=""/>
+      <w:lvlJc w:val="left"/>
+      <w:pPr>
+        <w:tabs>
+          <w:tab w:val="num" w:pos="432"/>
+        </w:tabs>
+        <w:ind w:left="432" w:hanging="432"/>
+      </w:pPr>
+    </w:lvl>
+    <w:lvl w:ilvl="1">
+      <w:start w:val="1"/>
+      <w:numFmt w:val="none"/>
+      <w:suff w:val="nothing"/>
+      <w:lvlText w:val=""/>
+      <w:lvlJc w:val="left"/>
+      <w:pPr>
+        <w:tabs>
+          <w:tab w:val="num" w:pos="576"/>
+        </w:tabs>
+        <w:ind w:left="576" w:hanging="576"/>
+      </w:pPr>
+    </w:lvl>
+    <w:lvl w:ilvl="2">
+      <w:start w:val="1"/>
+      <w:numFmt w:val="none"/>
+      <w:suff w:val="nothing"/>
+      <w:lvlText w:val=""/>
+      <w:lvlJc w:val="left"/>
+      <w:pPr>
+        <w:tabs>
+          <w:tab w:val="num" w:pos="720"/>
+        </w:tabs>
+        <w:ind w:left="720" w:hanging="720"/>
+      </w:pPr>
+    </w:lvl>
+    <w:lvl w:ilvl="3">
+      <w:start w:val="1"/>
+      <w:numFmt w:val="none"/>
+      <w:suff w:val="nothing"/>
+      <w:lvlText w:val=""/>
+      <w:lvlJc w:val="left"/>
+      <w:pPr>
+        <w:tabs>
+          <w:tab w:val="num" w:pos="864"/>
+        </w:tabs>
+        <w:ind w:left="864" w:hanging="864"/>
+      </w:pPr>
+    </w:lvl>
+    <w:lvl w:ilvl="4">
+      <w:start w:val="1"/>
+      <w:numFmt w:val="none"/>
+      <w:suff w:val="nothing"/>
+      <w:lvlText w:val=""/>
+      <w:lvlJc w:val="left"/>
+      <w:pPr>
+        <w:tabs>
+          <w:tab w:val="num" w:pos="1008"/>
+        </w:tabs>
+        <w:ind w:left="1008" w:hanging="1008"/>
+      </w:pPr>
+    </w:lvl>
+    <w:lvl w:ilvl="5">
+      <w:start w:val="1"/>
+      <w:numFmt w:val="none"/>
+      <w:suff w:val="nothing"/>
+      <w:lvlText w:val=""/>
+      <w:lvlJc w:val="left"/>
+      <w:pPr>
+        <w:tabs>
+          <w:tab w:val="num" w:pos="1152"/>
+        </w:tabs>
+        <w:ind w:left="1152" w:hanging="1152"/>
+      </w:pPr>
+    </w:lvl>
+    <w:lvl w:ilvl="6">
+      <w:start w:val="1"/>
+      <w:numFmt w:val="none"/>
+      <w:suff w:val="nothing"/>
+      <w:lvlText w:val=""/>
+      <w:lvlJc w:val="left"/>
+      <w:pPr>
+        <w:tabs>
+          <w:tab w:val="num" w:pos="1296"/>
+        </w:tabs>
+        <w:ind w:left="1296" w:hanging="1296"/>
+      </w:pPr>
+    </w:lvl>
+    <w:lvl w:ilvl="7">
+      <w:start w:val="1"/>
+      <w:numFmt w:val="none"/>
+      <w:suff w:val="nothing"/>
+      <w:lvlText w:val=""/>
+      <w:lvlJc w:val="left"/>
+      <w:pPr>
+        <w:tabs>
+          <w:tab w:val="num" w:pos="1440"/>
+        </w:tabs>
+        <w:ind w:left="1440" w:hanging="1440"/>
+      </w:pPr>
+    </w:lvl>
+    <w:lvl w:ilvl="8">
+      <w:start w:val="1"/>
+      <w:numFmt w:val="none"/>
+      <w:suff w:val="nothing"/>
+      <w:lvlText w:val=""/>
+      <w:lvlJc w:val="left"/>
+      <w:pPr>
+        <w:tabs>
+          <w:tab w:val="num" w:pos="1584"/>
+        </w:tabs>
+        <w:ind w:left="1584" w:hanging="1584"/>
+      </w:pPr>
+    </w:lvl>
+  </w:abstractNum>
   <w:num w:numId="1">
     <w:abstractNumId w:val="1"/>
   </w:num>
@@ -3736,27 +3328,6 @@
   </w:num>
   <w:num w:numId="3">
     <w:abstractNumId w:val="3"/>
-  </w:num>
-  <w:num w:numId="4">
-    <w:abstractNumId w:val="4"/>
-  </w:num>
-  <w:num w:numId="5">
-    <w:abstractNumId w:val="5"/>
-  </w:num>
-  <w:num w:numId="6">
-    <w:abstractNumId w:val="6"/>
-  </w:num>
-  <w:num w:numId="7">
-    <w:abstractNumId w:val="7"/>
-  </w:num>
-  <w:num w:numId="8">
-    <w:abstractNumId w:val="8"/>
-  </w:num>
-  <w:num w:numId="9">
-    <w:abstractNumId w:val="9"/>
-  </w:num>
-  <w:num w:numId="10">
-    <w:abstractNumId w:val="10"/>
   </w:num>
 </w:numbering>
 </file>
@@ -3781,15 +3352,13 @@
     <w:pPr>
       <w:widowControl/>
       <w:suppressAutoHyphens w:val="true"/>
-      <w:kinsoku w:val="true"/>
-      <w:overflowPunct w:val="true"/>
-      <w:autoSpaceDE w:val="true"/>
+      <w:overflowPunct w:val="false"/>
       <w:bidi w:val="0"/>
       <w:jc w:val="both"/>
     </w:pPr>
     <w:rPr>
       <w:rFonts w:ascii="Arial" w:hAnsi="Arial" w:eastAsia="Batang;바탕" w:cs="Arial"/>
-      <w:color w:val="auto"/>
+      <w:color w:val="00000A"/>
       <w:sz w:val="22"/>
       <w:szCs w:val="22"/>
       <w:lang w:val="es-ES" w:eastAsia="zh-CN" w:bidi="ar-SA"/>
@@ -3798,16 +3367,10 @@
   <w:style w:type="paragraph" w:styleId="Encabezado1">
     <w:name w:val="Encabezado 1"/>
     <w:basedOn w:val="Normal"/>
-    <w:next w:val="Cuerpodetexto"/>
     <w:pPr>
       <w:keepNext/>
-      <w:numPr>
-        <w:ilvl w:val="0"/>
-        <w:numId w:val="1"/>
-      </w:numPr>
       <w:spacing w:before="240" w:after="120"/>
       <w:ind w:left="0" w:right="360" w:hanging="0"/>
-      <w:outlineLvl w:val="0"/>
       <w:outlineLvl w:val="0"/>
     </w:pPr>
     <w:rPr>
@@ -3820,17 +3383,11 @@
   <w:style w:type="paragraph" w:styleId="Encabezado2">
     <w:name w:val="Encabezado 2"/>
     <w:basedOn w:val="Normal"/>
-    <w:next w:val="Cuerpodetexto"/>
     <w:pPr>
       <w:keepNext/>
-      <w:numPr>
-        <w:ilvl w:val="1"/>
-        <w:numId w:val="1"/>
-      </w:numPr>
       <w:spacing w:lineRule="atLeast" w:line="240" w:before="0" w:after="0"/>
       <w:ind w:left="0" w:right="360" w:hanging="0"/>
       <w:outlineLvl w:val="1"/>
-      <w:outlineLvl w:val="1"/>
     </w:pPr>
     <w:rPr>
       <w:b/>
@@ -3841,17 +3398,11 @@
   <w:style w:type="paragraph" w:styleId="Encabezado3">
     <w:name w:val="Encabezado 3"/>
     <w:basedOn w:val="Normal"/>
-    <w:next w:val="Cuerpodetexto"/>
     <w:pPr>
       <w:keepNext/>
-      <w:numPr>
-        <w:ilvl w:val="2"/>
-        <w:numId w:val="1"/>
-      </w:numPr>
       <w:spacing w:before="0" w:after="0"/>
       <w:ind w:left="0" w:right="360" w:hanging="0"/>
       <w:outlineLvl w:val="2"/>
-      <w:outlineLvl w:val="2"/>
     </w:pPr>
     <w:rPr>
       <w:b/>
@@ -3861,17 +3412,11 @@
   <w:style w:type="paragraph" w:styleId="Encabezado4">
     <w:name w:val="Encabezado 4"/>
     <w:basedOn w:val="Normal"/>
-    <w:next w:val="Cuerpodetexto"/>
     <w:pPr>
       <w:keepNext/>
-      <w:numPr>
-        <w:ilvl w:val="3"/>
-        <w:numId w:val="1"/>
-      </w:numPr>
       <w:spacing w:before="0" w:after="240"/>
       <w:jc w:val="center"/>
       <w:outlineLvl w:val="3"/>
-      <w:outlineLvl w:val="3"/>
     </w:pPr>
     <w:rPr>
       <w:caps/>
@@ -3881,15 +3426,9 @@
   <w:style w:type="paragraph" w:styleId="Encabezado5">
     <w:name w:val="Encabezado 5"/>
     <w:basedOn w:val="Normal"/>
-    <w:next w:val="Cuerpodetexto"/>
     <w:pPr>
       <w:keepNext/>
-      <w:numPr>
-        <w:ilvl w:val="4"/>
-        <w:numId w:val="1"/>
-      </w:numPr>
       <w:spacing w:before="40" w:after="240"/>
-      <w:outlineLvl w:val="4"/>
       <w:outlineLvl w:val="4"/>
     </w:pPr>
     <w:rPr>
@@ -3901,14 +3440,8 @@
   <w:style w:type="paragraph" w:styleId="Encabezado6">
     <w:name w:val="Encabezado 6"/>
     <w:basedOn w:val="Normal"/>
-    <w:next w:val="Cuerpodetexto"/>
     <w:pPr>
       <w:keepNext/>
-      <w:numPr>
-        <w:ilvl w:val="5"/>
-        <w:numId w:val="1"/>
-      </w:numPr>
-      <w:outlineLvl w:val="5"/>
       <w:outlineLvl w:val="5"/>
     </w:pPr>
     <w:rPr/>
@@ -3916,12 +3449,7 @@
   <w:style w:type="paragraph" w:styleId="Encabezado7">
     <w:name w:val="Encabezado 7"/>
     <w:basedOn w:val="Normal"/>
-    <w:next w:val="Cuerpodetexto"/>
-    <w:pPr>
-      <w:numPr>
-        <w:ilvl w:val="6"/>
-        <w:numId w:val="1"/>
-      </w:numPr>
+    <w:pPr>
       <w:pBdr>
         <w:top w:val="single" w:sz="6" w:space="12" w:color="FFFFFF"/>
         <w:left w:val="single" w:sz="6" w:space="12" w:color="FFFFFF"/>
@@ -3931,7 +3459,6 @@
       <w:shd w:fill="F2F2F2" w:val="clear"/>
       <w:spacing w:before="60" w:after="0"/>
       <w:outlineLvl w:val="6"/>
-      <w:outlineLvl w:val="6"/>
     </w:pPr>
     <w:rPr>
       <w:i/>
@@ -3942,21 +3469,15 @@
   <w:style w:type="paragraph" w:styleId="Encabezado8">
     <w:name w:val="Encabezado 8"/>
     <w:basedOn w:val="Normal"/>
-    <w:next w:val="Cuerpodetexto"/>
     <w:pPr>
       <w:keepNext/>
-      <w:numPr>
-        <w:ilvl w:val="7"/>
-        <w:numId w:val="1"/>
-      </w:numPr>
       <w:pBdr>
-        <w:top w:val="single" w:sz="24" w:space="0" w:color="000000"/>
-        <w:bottom w:val="single" w:sz="6" w:space="0" w:color="000000"/>
+        <w:top w:val="single" w:sz="24" w:space="0" w:color="000001"/>
+        <w:bottom w:val="single" w:sz="6" w:space="0" w:color="000001"/>
       </w:pBdr>
       <w:spacing w:lineRule="exact" w:line="320" w:before="60" w:after="0"/>
       <w:jc w:val="center"/>
       <w:outlineLvl w:val="7"/>
-      <w:outlineLvl w:val="7"/>
     </w:pPr>
     <w:rPr>
       <w:rFonts w:ascii="Arial Black" w:hAnsi="Arial Black" w:cs="Arial Black"/>
@@ -3968,15 +3489,9 @@
   <w:style w:type="paragraph" w:styleId="Encabezado9">
     <w:name w:val="Encabezado 9"/>
     <w:basedOn w:val="Normal"/>
-    <w:next w:val="Cuerpodetexto"/>
     <w:pPr>
       <w:keepNext/>
-      <w:numPr>
-        <w:ilvl w:val="8"/>
-        <w:numId w:val="1"/>
-      </w:numPr>
       <w:spacing w:before="80" w:after="60"/>
-      <w:outlineLvl w:val="8"/>
       <w:outlineLvl w:val="8"/>
     </w:pPr>
     <w:rPr>
@@ -4097,6 +3612,7 @@
     <w:rPr>
       <w:color w:val="0000FF"/>
       <w:u w:val="single"/>
+      <w:lang w:val="zxx" w:eastAsia="zxx" w:bidi="zxx"/>
     </w:rPr>
   </w:style>
   <w:style w:type="character" w:styleId="EnlacedeInternetyavisitado">
@@ -4105,6 +3621,7 @@
     <w:rPr>
       <w:color w:val="800080"/>
       <w:u w:val="single"/>
+      <w:lang w:val="zxx" w:eastAsia="zxx" w:bidi="zxx"/>
     </w:rPr>
   </w:style>
   <w:style w:type="character" w:styleId="Caracteresdenotaalpie">
@@ -4124,6 +3641,8 @@
     <w:name w:val="Destacado"/>
     <w:rPr>
       <w:rFonts w:ascii="Arial Black" w:hAnsi="Arial Black" w:cs="Arial Black"/>
+      <w:i/>
+      <w:iCs/>
       <w:sz w:val="18"/>
     </w:rPr>
   </w:style>
@@ -4243,30 +3762,122 @@
       <w:rFonts w:ascii="OpenSymbol" w:hAnsi="OpenSymbol" w:eastAsia="OpenSymbol" w:cs="OpenSymbol"/>
     </w:rPr>
   </w:style>
-  <w:style w:type="paragraph" w:styleId="Encabezamiento">
-    <w:name w:val="Encabezamiento"/>
-    <w:basedOn w:val="Ttulobase"/>
+  <w:style w:type="character" w:styleId="ListLabel1">
+    <w:name w:val="ListLabel 1"/>
+    <w:rPr>
+      <w:rFonts w:cs="Symbol"/>
+      <w:sz w:val="20"/>
+    </w:rPr>
+  </w:style>
+  <w:style w:type="character" w:styleId="ListLabel2">
+    <w:name w:val="ListLabel 2"/>
+    <w:rPr>
+      <w:rFonts w:cs="Wingdings"/>
+    </w:rPr>
+  </w:style>
+  <w:style w:type="character" w:styleId="ListLabel3">
+    <w:name w:val="ListLabel 3"/>
+    <w:rPr>
+      <w:rFonts w:cs="OpenSymbol"/>
+    </w:rPr>
+  </w:style>
+  <w:style w:type="character" w:styleId="ListLabel4">
+    <w:name w:val="ListLabel 4"/>
+    <w:rPr>
+      <w:rFonts w:cs="Symbol"/>
+    </w:rPr>
+  </w:style>
+  <w:style w:type="character" w:styleId="ListLabel5">
+    <w:name w:val="ListLabel 5"/>
+    <w:rPr>
+      <w:rFonts w:cs="Wingdings"/>
+    </w:rPr>
+  </w:style>
+  <w:style w:type="character" w:styleId="ListLabel6">
+    <w:name w:val="ListLabel 6"/>
+    <w:rPr>
+      <w:rFonts w:cs="OpenSymbol"/>
+    </w:rPr>
+  </w:style>
+  <w:style w:type="character" w:styleId="ListLabel7">
+    <w:name w:val="ListLabel 7"/>
+    <w:rPr>
+      <w:rFonts w:cs="Symbol"/>
+    </w:rPr>
+  </w:style>
+  <w:style w:type="character" w:styleId="ListLabel8">
+    <w:name w:val="ListLabel 8"/>
+    <w:rPr>
+      <w:rFonts w:cs="Wingdings"/>
+    </w:rPr>
+  </w:style>
+  <w:style w:type="character" w:styleId="ListLabel9">
+    <w:name w:val="ListLabel 9"/>
+    <w:rPr>
+      <w:rFonts w:cs="OpenSymbol"/>
+    </w:rPr>
+  </w:style>
+  <w:style w:type="character" w:styleId="ListLabel10">
+    <w:name w:val="ListLabel 10"/>
+    <w:rPr>
+      <w:rFonts w:cs="Symbol"/>
+    </w:rPr>
+  </w:style>
+  <w:style w:type="character" w:styleId="ListLabel11">
+    <w:name w:val="ListLabel 11"/>
+    <w:rPr>
+      <w:rFonts w:cs="Wingdings"/>
+    </w:rPr>
+  </w:style>
+  <w:style w:type="character" w:styleId="ListLabel12">
+    <w:name w:val="ListLabel 12"/>
+    <w:rPr>
+      <w:rFonts w:cs="OpenSymbol"/>
+    </w:rPr>
+  </w:style>
+  <w:style w:type="character" w:styleId="ListLabel13">
+    <w:name w:val="ListLabel 13"/>
+    <w:rPr>
+      <w:rFonts w:cs="Symbol"/>
+    </w:rPr>
+  </w:style>
+  <w:style w:type="character" w:styleId="ListLabel14">
+    <w:name w:val="ListLabel 14"/>
+    <w:rPr>
+      <w:rFonts w:cs="Wingdings"/>
+    </w:rPr>
+  </w:style>
+  <w:style w:type="character" w:styleId="ListLabel15">
+    <w:name w:val="ListLabel 15"/>
+    <w:rPr>
+      <w:rFonts w:cs="OpenSymbol"/>
+    </w:rPr>
+  </w:style>
+  <w:style w:type="character" w:styleId="ListLabel16">
+    <w:name w:val="ListLabel 16"/>
+    <w:rPr>
+      <w:rFonts w:cs="Symbol"/>
+    </w:rPr>
+  </w:style>
+  <w:style w:type="paragraph" w:styleId="Encabezado">
+    <w:name w:val="Encabezado"/>
+    <w:basedOn w:val="Normal"/>
     <w:next w:val="Cuerpodetexto"/>
     <w:pPr>
-      <w:pBdr>
-        <w:bottom w:val="single" w:sz="6" w:space="14" w:color="808080"/>
-      </w:pBdr>
-      <w:spacing w:lineRule="exact" w:line="600" w:before="100" w:after="3600"/>
-      <w:jc w:val="center"/>
-    </w:pPr>
-    <w:rPr>
-      <w:rFonts w:ascii="Arial Black" w:hAnsi="Arial Black" w:cs="Arial Black"/>
-      <w:b w:val="false"/>
-      <w:color w:val="808080"/>
-      <w:spacing w:val="-35"/>
-      <w:sz w:val="48"/>
+      <w:keepNext/>
+      <w:spacing w:before="240" w:after="120"/>
+    </w:pPr>
+    <w:rPr>
+      <w:rFonts w:ascii="Liberation Sans" w:hAnsi="Liberation Sans" w:eastAsia="DejaVu Sans" w:cs="FreeSans"/>
+      <w:sz w:val="28"/>
+      <w:szCs w:val="28"/>
     </w:rPr>
   </w:style>
   <w:style w:type="paragraph" w:styleId="Cuerpodetexto">
     <w:name w:val="Cuerpo de texto"/>
     <w:basedOn w:val="Normal"/>
     <w:pPr>
-      <w:spacing w:before="0" w:after="240"/>
+      <w:spacing w:lineRule="auto" w:line="288" w:before="0" w:after="240"/>
     </w:pPr>
     <w:rPr>
       <w:spacing w:val="-5"/>
@@ -4283,7 +3894,9 @@
       <w:spacing w:before="0" w:after="0"/>
       <w:ind w:left="360" w:right="0" w:hanging="0"/>
     </w:pPr>
-    <w:rPr/>
+    <w:rPr>
+      <w:rFonts w:cs="FreeSans"/>
+    </w:rPr>
   </w:style>
   <w:style w:type="paragraph" w:styleId="Pie">
     <w:name w:val="Pie"/>
@@ -4310,24 +3923,32 @@
       <w:rFonts w:cs="Lohit Hindi"/>
     </w:rPr>
   </w:style>
-  <w:style w:type="paragraph" w:styleId="Encabezado">
-    <w:name w:val="Encabezado"/>
-    <w:basedOn w:val="Normal"/>
-    <w:next w:val="Cuerpodetexto"/>
-    <w:pPr>
-      <w:keepNext/>
-      <w:spacing w:before="240" w:after="120"/>
-    </w:pPr>
-    <w:rPr>
-      <w:rFonts w:ascii="Liberation Sans" w:hAnsi="Liberation Sans" w:eastAsia="DejaVu Sans" w:cs="FreeSans"/>
-      <w:sz w:val="28"/>
-      <w:szCs w:val="28"/>
+  <w:style w:type="paragraph" w:styleId="Encabezamiento">
+    <w:name w:val="Encabezamiento"/>
+    <w:basedOn w:val="Normal"/>
+    <w:pPr>
+      <w:widowControl w:val="false"/>
+      <w:pBdr>
+        <w:bottom w:val="single" w:sz="6" w:space="14" w:color="808080"/>
+      </w:pBdr>
+      <w:suppressAutoHyphens w:val="true"/>
+      <w:bidi w:val="0"/>
+      <w:spacing w:lineRule="exact" w:line="600" w:before="100" w:after="3600"/>
+      <w:jc w:val="center"/>
+    </w:pPr>
+    <w:rPr>
+      <w:rFonts w:ascii="Arial Black" w:hAnsi="Arial Black" w:eastAsia="WenQuanYi Zen Hei" w:cs="Arial Black"/>
+      <w:b w:val="false"/>
+      <w:color w:val="808080"/>
+      <w:spacing w:val="-35"/>
+      <w:sz w:val="48"/>
+      <w:szCs w:val="24"/>
+      <w:lang w:val="es-ES" w:eastAsia="zh-CN" w:bidi="hi-IN"/>
     </w:rPr>
   </w:style>
   <w:style w:type="paragraph" w:styleId="Ttulobase">
     <w:name w:val="Título - base"/>
     <w:basedOn w:val="Normal"/>
-    <w:next w:val="Cuerpodetexto"/>
     <w:pPr>
       <w:keepNext/>
       <w:spacing w:before="240" w:after="120"/>
@@ -4388,7 +4009,7 @@
     <w:next w:val="Normal"/>
     <w:pPr>
       <w:pBdr>
-        <w:bottom w:val="single" w:sz="6" w:space="3" w:color="000000"/>
+        <w:bottom w:val="single" w:sz="6" w:space="3" w:color="000001"/>
       </w:pBdr>
       <w:tabs>
         <w:tab w:val="right" w:pos="3600" w:leader="none"/>
@@ -4403,7 +4024,7 @@
     <w:next w:val="Normal"/>
     <w:pPr>
       <w:pBdr>
-        <w:bottom w:val="single" w:sz="6" w:space="3" w:color="000000"/>
+        <w:bottom w:val="single" w:sz="6" w:space="3" w:color="000001"/>
       </w:pBdr>
       <w:tabs>
         <w:tab w:val="right" w:pos="3600" w:leader="none"/>
@@ -4482,7 +4103,6 @@
   <w:style w:type="paragraph" w:styleId="Encabezadodelndicealfabtico">
     <w:name w:val="Encabezado del índice alfabético"/>
     <w:basedOn w:val="Normal"/>
-    <w:next w:val="Ndiceafabtico1"/>
     <w:pPr>
       <w:keepNext/>
       <w:spacing w:lineRule="exact" w:line="480"/>
@@ -4642,6 +4262,7 @@
   </w:style>
   <w:style w:type="paragraph" w:styleId="Texto">
     <w:name w:val="Texto"/>
+    <w:basedOn w:val="Pie"/>
     <w:pPr>
       <w:widowControl w:val="false"/>
       <w:tabs>
@@ -4667,9 +4288,7 @@
         <w:tab w:val="left" w:pos="5953" w:leader="none"/>
       </w:tabs>
       <w:suppressAutoHyphens w:val="true"/>
-      <w:kinsoku w:val="true"/>
-      <w:overflowPunct w:val="true"/>
-      <w:autoSpaceDE w:val="true"/>
+      <w:overflowPunct w:val="false"/>
       <w:bidi w:val="0"/>
       <w:spacing w:lineRule="atLeast" w:line="232" w:before="0" w:after="48"/>
       <w:ind w:left="0" w:right="130" w:hanging="0"/>
@@ -4717,9 +4336,7 @@
         <w:tab w:val="left" w:pos="850" w:leader="none"/>
       </w:tabs>
       <w:suppressAutoHyphens w:val="true"/>
-      <w:kinsoku w:val="true"/>
-      <w:overflowPunct w:val="true"/>
-      <w:autoSpaceDE w:val="true"/>
+      <w:overflowPunct w:val="false"/>
       <w:bidi w:val="0"/>
       <w:spacing w:lineRule="atLeast" w:line="232" w:before="0" w:after="0"/>
       <w:ind w:left="850" w:right="0" w:hanging="283"/>
@@ -4727,7 +4344,7 @@
     </w:pPr>
     <w:rPr>
       <w:rFonts w:ascii="Times;Times New Roman" w:hAnsi="Times;Times New Roman" w:eastAsia="Times New Roman" w:cs="Times;Times New Roman"/>
-      <w:color w:val="auto"/>
+      <w:color w:val="00000A"/>
       <w:sz w:val="20"/>
       <w:szCs w:val="20"/>
       <w:lang w:val="es-ES" w:eastAsia="zh-CN" w:bidi="ar-SA"/>
@@ -4741,9 +4358,7 @@
         <w:tab w:val="left" w:pos="2268" w:leader="none"/>
       </w:tabs>
       <w:suppressAutoHyphens w:val="true"/>
-      <w:kinsoku w:val="true"/>
-      <w:overflowPunct w:val="true"/>
-      <w:autoSpaceDE w:val="true"/>
+      <w:overflowPunct w:val="false"/>
       <w:bidi w:val="0"/>
       <w:spacing w:lineRule="atLeast" w:line="232" w:before="0" w:after="0"/>
       <w:ind w:left="1134" w:right="0" w:hanging="0"/>
@@ -4751,7 +4366,7 @@
     </w:pPr>
     <w:rPr>
       <w:rFonts w:ascii="Times;Times New Roman" w:hAnsi="Times;Times New Roman" w:eastAsia="Times New Roman" w:cs="Times;Times New Roman"/>
-      <w:color w:val="auto"/>
+      <w:color w:val="00000A"/>
       <w:sz w:val="20"/>
       <w:szCs w:val="20"/>
       <w:lang w:val="es-ES" w:eastAsia="zh-CN" w:bidi="ar-SA"/>
@@ -4791,7 +4406,7 @@
     <w:pPr>
       <w:keepLines/>
       <w:pBdr>
-        <w:top w:val="single" w:sz="6" w:space="3" w:color="000000"/>
+        <w:top w:val="single" w:sz="6" w:space="3" w:color="000001"/>
       </w:pBdr>
       <w:tabs>
         <w:tab w:val="center" w:pos="4320" w:leader="none"/>
@@ -4816,10 +4431,6 @@
     <w:name w:val="Sangrado"/>
     <w:basedOn w:val="Normal"/>
     <w:pPr>
-      <w:numPr>
-        <w:ilvl w:val="0"/>
-        <w:numId w:val="2"/>
-      </w:numPr>
       <w:spacing w:before="120" w:after="0"/>
       <w:ind w:left="357" w:right="0" w:hanging="357"/>
     </w:pPr>
@@ -4842,9 +4453,7 @@
   <w:style w:type="paragraph" w:styleId="Subttulo">
     <w:name w:val="Subtítulo"/>
     <w:basedOn w:val="Encabezamiento"/>
-    <w:next w:val="Cuerpodetexto"/>
-    <w:pPr>
-      <w:pBdr/>
+    <w:pPr>
       <w:spacing w:lineRule="atLeast" w:line="200" w:before="1940" w:after="0"/>
     </w:pPr>
     <w:rPr>
@@ -4886,7 +4495,6 @@
   <w:style w:type="paragraph" w:styleId="Cita">
     <w:name w:val="Cita"/>
     <w:basedOn w:val="Normal"/>
-    <w:next w:val="Cuerpodetexto"/>
     <w:pPr>
       <w:pBdr>
         <w:top w:val="single" w:sz="6" w:space="12" w:color="FFFFFF"/>
@@ -4927,10 +4535,8 @@
   <w:style w:type="paragraph" w:styleId="Ltimacita">
     <w:name w:val="Última cita"/>
     <w:basedOn w:val="Cita"/>
-    <w:next w:val="Cuerpodetexto"/>
     <w:pPr>
       <w:keepLines/>
-      <w:pBdr/>
       <w:shd w:fill="FFFFFF" w:val="clear"/>
       <w:spacing w:before="0" w:after="0"/>
       <w:ind w:left="720" w:right="720" w:hanging="0"/>
@@ -4946,7 +4552,6 @@
   <w:style w:type="paragraph" w:styleId="Tindependientemantenido">
     <w:name w:val="T. independiente mantenido"/>
     <w:basedOn w:val="Cuerpodetexto"/>
-    <w:next w:val="Cuerpodetexto"/>
     <w:pPr>
       <w:keepNext/>
     </w:pPr>
@@ -4955,7 +4560,6 @@
   <w:style w:type="paragraph" w:styleId="Epgrafe">
     <w:name w:val="Epígrafe"/>
     <w:basedOn w:val="Normal"/>
-    <w:next w:val="Cuerpodetexto"/>
     <w:pPr>
       <w:spacing w:before="0" w:after="240"/>
     </w:pPr>
@@ -4966,11 +4570,10 @@
   <w:style w:type="paragraph" w:styleId="Rtulodecaptulo">
     <w:name w:val="Rótulo de capítulo"/>
     <w:basedOn w:val="Normal"/>
-    <w:next w:val="Cuerpodetexto"/>
     <w:pPr>
       <w:keepNext/>
       <w:pBdr>
-        <w:bottom w:val="single" w:sz="6" w:space="3" w:color="000000"/>
+        <w:bottom w:val="single" w:sz="6" w:space="3" w:color="000001"/>
       </w:pBdr>
       <w:spacing w:before="0" w:after="240"/>
     </w:pPr>
@@ -4984,7 +4587,6 @@
   <w:style w:type="paragraph" w:styleId="Subttulodecaptulo">
     <w:name w:val="Subtítulo de capítulo"/>
     <w:basedOn w:val="Normal"/>
-    <w:next w:val="Cuerpodetexto"/>
     <w:pPr>
       <w:keepNext/>
       <w:keepLines/>
@@ -5000,7 +4602,6 @@
   <w:style w:type="paragraph" w:styleId="Ttulodecaptulo">
     <w:name w:val="Título de capítulo"/>
     <w:basedOn w:val="Normal"/>
-    <w:next w:val="Subttulodecaptulo"/>
     <w:pPr>
       <w:keepNext/>
       <w:keepLines/>
@@ -5062,7 +4663,6 @@
     <w:name w:val="Pie de página primera"/>
     <w:basedOn w:val="Piedepgina"/>
     <w:pPr>
-      <w:pBdr/>
       <w:tabs>
         <w:tab w:val="center" w:pos="4320" w:leader="none"/>
       </w:tabs>
@@ -5207,12 +4807,7 @@
   <w:style w:type="paragraph" w:styleId="Listaconvietas">
     <w:name w:val="Lista con viñetas"/>
     <w:basedOn w:val="Lista"/>
-    <w:pPr>
-      <w:numPr>
-        <w:ilvl w:val="0"/>
-        <w:numId w:val="4"/>
-      </w:numPr>
-    </w:pPr>
+    <w:pPr/>
     <w:rPr/>
   </w:style>
   <w:style w:type="paragraph" w:styleId="Listaconvietas2">
@@ -5246,12 +4841,8 @@
     <w:name w:val="Lista con viñetas 5"/>
     <w:basedOn w:val="Normal"/>
     <w:pPr>
-      <w:numPr>
-        <w:ilvl w:val="0"/>
-        <w:numId w:val="3"/>
-      </w:numPr>
       <w:pBdr>
-        <w:bottom w:val="single" w:sz="6" w:space="0" w:color="000000"/>
+        <w:bottom w:val="single" w:sz="6" w:space="0" w:color="000001"/>
       </w:pBdr>
       <w:spacing w:lineRule="exact" w:line="320"/>
     </w:pPr>
@@ -5262,7 +4853,6 @@
   <w:style w:type="paragraph" w:styleId="Listaconvietasprimera">
     <w:name w:val="Lista con viñetas - primera"/>
     <w:basedOn w:val="Listaconvietas"/>
-    <w:next w:val="Listaconvietas"/>
     <w:pPr>
       <w:spacing w:before="80" w:after="160"/>
       <w:ind w:left="360" w:right="0" w:hanging="0"/>
@@ -5277,7 +4867,6 @@
   <w:style w:type="paragraph" w:styleId="Listaconvietasltima">
     <w:name w:val="Lista con viñetas - última"/>
     <w:basedOn w:val="Listaconvietas"/>
-    <w:next w:val="Cuerpodetexto"/>
     <w:pPr>
       <w:spacing w:before="0" w:after="0"/>
       <w:ind w:left="360" w:right="0" w:hanging="0"/>
@@ -5293,10 +4882,6 @@
     <w:name w:val="Continuar lista"/>
     <w:basedOn w:val="Lista"/>
     <w:pPr>
-      <w:numPr>
-        <w:ilvl w:val="0"/>
-        <w:numId w:val="5"/>
-      </w:numPr>
       <w:spacing w:before="0" w:after="160"/>
     </w:pPr>
     <w:rPr/>
@@ -5355,7 +4940,6 @@
   <w:style w:type="paragraph" w:styleId="Listaltima">
     <w:name w:val="Lista última"/>
     <w:basedOn w:val="Lista"/>
-    <w:next w:val="Cuerpodetexto"/>
     <w:pPr>
       <w:spacing w:before="0" w:after="0"/>
       <w:ind w:left="720" w:right="0" w:hanging="360"/>
@@ -5371,10 +4955,6 @@
     <w:name w:val="Lista con números"/>
     <w:basedOn w:val="Lista"/>
     <w:pPr>
-      <w:numPr>
-        <w:ilvl w:val="0"/>
-        <w:numId w:val="6"/>
-      </w:numPr>
       <w:spacing w:before="0" w:after="0"/>
       <w:ind w:left="720" w:right="360" w:hanging="360"/>
     </w:pPr>
@@ -5419,12 +4999,7 @@
   <w:style w:type="paragraph" w:styleId="Listanumeradaprimera">
     <w:name w:val="Lista numerada - primera"/>
     <w:basedOn w:val="Listaconnmeros"/>
-    <w:next w:val="Listaconnmeros"/>
-    <w:pPr>
-      <w:numPr>
-        <w:ilvl w:val="0"/>
-        <w:numId w:val="7"/>
-      </w:numPr>
+    <w:pPr>
       <w:spacing w:before="80" w:after="160"/>
       <w:ind w:left="720" w:right="0" w:hanging="360"/>
       <w:jc w:val="left"/>
@@ -5438,12 +5013,7 @@
   <w:style w:type="paragraph" w:styleId="Listanumeradaltima">
     <w:name w:val="Lista numerada - última"/>
     <w:basedOn w:val="Listaconnmeros"/>
-    <w:next w:val="Cuerpodetexto"/>
-    <w:pPr>
-      <w:numPr>
-        <w:ilvl w:val="0"/>
-        <w:numId w:val="8"/>
-      </w:numPr>
+    <w:pPr>
       <w:spacing w:before="0" w:after="0"/>
       <w:ind w:left="720" w:right="0" w:hanging="360"/>
       <w:jc w:val="left"/>
@@ -5482,7 +5052,6 @@
   <w:style w:type="paragraph" w:styleId="Subttulodeparte">
     <w:name w:val="Subtítulo de parte"/>
     <w:basedOn w:val="Normal"/>
-    <w:next w:val="Cuerpodetexto"/>
     <w:pPr>
       <w:keepNext/>
       <w:spacing w:before="360" w:after="120"/>
@@ -5496,7 +5065,6 @@
   <w:style w:type="paragraph" w:styleId="Ttulodeparte">
     <w:name w:val="Título de parte"/>
     <w:basedOn w:val="Normal"/>
-    <w:next w:val="Rtulodeparte"/>
     <w:pPr>
       <w:keepNext/>
       <w:pageBreakBefore/>
@@ -5513,7 +5081,6 @@
   <w:style w:type="paragraph" w:styleId="Imagen">
     <w:name w:val="Imagen"/>
     <w:basedOn w:val="Cuerpodetexto"/>
-    <w:next w:val="Epgrafe"/>
     <w:pPr>
       <w:keepNext/>
     </w:pPr>
@@ -5533,7 +5100,6 @@
   <w:style w:type="paragraph" w:styleId="Encabezadodeseccin">
     <w:name w:val="Encabezado de sección"/>
     <w:basedOn w:val="Normal"/>
-    <w:next w:val="Cuerpodetexto"/>
     <w:pPr>
       <w:spacing w:lineRule="atLeast" w:line="640"/>
     </w:pPr>
@@ -5565,7 +5131,7 @@
     <w:pPr>
       <w:keepNext/>
       <w:pBdr>
-        <w:top w:val="single" w:sz="6" w:space="1" w:color="000000"/>
+        <w:top w:val="single" w:sz="6" w:space="1" w:color="000001"/>
       </w:pBdr>
       <w:spacing w:lineRule="exact" w:line="480" w:before="0" w:after="5280"/>
     </w:pPr>
@@ -5602,7 +5168,6 @@
   <w:style w:type="paragraph" w:styleId="Ttulodecubierta">
     <w:name w:val="Título de cubierta"/>
     <w:basedOn w:val="Ttulobase"/>
-    <w:next w:val="Subttulodecubierta"/>
     <w:pPr>
       <w:keepNext/>
       <w:pBdr>
@@ -5629,7 +5194,7 @@
     <w:next w:val="Normal"/>
     <w:pPr>
       <w:pBdr>
-        <w:top w:val="single" w:sz="24" w:space="1" w:color="000000"/>
+        <w:top w:val="single" w:sz="24" w:space="1" w:color="000001"/>
       </w:pBdr>
       <w:tabs>
         <w:tab w:val="right" w:pos="4740" w:leader="none"/>
@@ -5685,10 +5250,10 @@
     <w:basedOn w:val="Normal"/>
     <w:pPr>
       <w:pBdr>
-        <w:top w:val="single" w:sz="6" w:space="1" w:color="000000"/>
-        <w:left w:val="single" w:sz="6" w:space="1" w:color="000000"/>
-        <w:bottom w:val="single" w:sz="6" w:space="1" w:color="000000"/>
-        <w:right w:val="single" w:sz="6" w:space="1" w:color="000000"/>
+        <w:top w:val="single" w:sz="6" w:space="1" w:color="000001"/>
+        <w:left w:val="single" w:sz="6" w:space="1" w:color="000001"/>
+        <w:bottom w:val="single" w:sz="6" w:space="1" w:color="000001"/>
+        <w:right w:val="single" w:sz="6" w:space="1" w:color="000001"/>
       </w:pBdr>
       <w:shd w:fill="CCCCCC" w:val="clear"/>
       <w:spacing w:before="0" w:after="0"/>

</xml_diff>